<commit_message>
add rpz and shemas
</commit_message>
<xml_diff>
--- a/report/РПЗ.docx
+++ b/report/РПЗ.docx
@@ -1358,13 +1358,13 @@
           <w:szCs w:val="32"/>
         </w:rPr>
       </w:pPr>
-      <w:bookmarkStart w:id="3" w:name="_Toc75210516"/>
-      <w:bookmarkStart w:id="4" w:name="_Toc75209221"/>
-      <w:bookmarkStart w:id="5" w:name="_Toc75173442"/>
+      <w:bookmarkStart w:id="3" w:name="_Toc75015229"/>
+      <w:bookmarkStart w:id="4" w:name="_Toc75019942"/>
+      <w:bookmarkStart w:id="5" w:name="_Toc75020428"/>
       <w:bookmarkStart w:id="6" w:name="_Toc75123086"/>
-      <w:bookmarkStart w:id="7" w:name="_Toc75020428"/>
-      <w:bookmarkStart w:id="8" w:name="_Toc75019942"/>
-      <w:bookmarkStart w:id="9" w:name="_Toc75015229"/>
+      <w:bookmarkStart w:id="7" w:name="_Toc75173442"/>
+      <w:bookmarkStart w:id="8" w:name="_Toc75209221"/>
+      <w:bookmarkStart w:id="9" w:name="_Toc75210516"/>
       <w:r>
         <w:br w:type="page"/>
       </w:r>
@@ -2849,7 +2849,7 @@
               <w:lang w:eastAsia="ru-RU"/>
             </w:rPr>
           </w:pPr>
-          <w:hyperlink w:anchor="_Toc90861820" w:history="1">
+          <w:hyperlink w:anchor="_Toc90863879" w:history="1">
             <w:r>
               <w:rPr>
                 <w:rStyle w:val="a4"/>
@@ -2876,7 +2876,7 @@
                 <w:noProof/>
                 <w:webHidden/>
               </w:rPr>
-              <w:instrText xml:space="preserve"> PAGEREF _Toc90861820 \h </w:instrText>
+              <w:instrText xml:space="preserve"> PAGEREF _Toc90863879 \h </w:instrText>
             </w:r>
             <w:r>
               <w:rPr>
@@ -2896,7 +2896,7 @@
                 <w:noProof/>
                 <w:webHidden/>
               </w:rPr>
-              <w:t>4</w:t>
+              <w:t>5</w:t>
             </w:r>
             <w:r>
               <w:rPr>
@@ -2921,7 +2921,7 @@
               <w:lang w:eastAsia="ru-RU"/>
             </w:rPr>
           </w:pPr>
-          <w:hyperlink w:anchor="_Toc90861821" w:history="1">
+          <w:hyperlink w:anchor="_Toc90863880" w:history="1">
             <w:r>
               <w:rPr>
                 <w:rStyle w:val="a4"/>
@@ -2964,7 +2964,7 @@
                 <w:noProof/>
                 <w:webHidden/>
               </w:rPr>
-              <w:instrText xml:space="preserve"> PAGEREF _Toc90861821 \h </w:instrText>
+              <w:instrText xml:space="preserve"> PAGEREF _Toc90863880 \h </w:instrText>
             </w:r>
             <w:r>
               <w:rPr>
@@ -2984,7 +2984,7 @@
                 <w:noProof/>
                 <w:webHidden/>
               </w:rPr>
-              <w:t>5</w:t>
+              <w:t>6</w:t>
             </w:r>
             <w:r>
               <w:rPr>
@@ -3009,7 +3009,7 @@
               <w:lang w:eastAsia="ru-RU"/>
             </w:rPr>
           </w:pPr>
-          <w:hyperlink w:anchor="_Toc90861822" w:history="1">
+          <w:hyperlink w:anchor="_Toc90863881" w:history="1">
             <w:r>
               <w:rPr>
                 <w:rStyle w:val="a4"/>
@@ -3052,7 +3052,7 @@
                 <w:noProof/>
                 <w:webHidden/>
               </w:rPr>
-              <w:instrText xml:space="preserve"> PAGEREF _Toc90861822 \h </w:instrText>
+              <w:instrText xml:space="preserve"> PAGEREF _Toc90863881 \h </w:instrText>
             </w:r>
             <w:r>
               <w:rPr>
@@ -3072,7 +3072,7 @@
                 <w:noProof/>
                 <w:webHidden/>
               </w:rPr>
-              <w:t>5</w:t>
+              <w:t>6</w:t>
             </w:r>
             <w:r>
               <w:rPr>
@@ -3097,7 +3097,7 @@
               <w:lang w:eastAsia="ru-RU"/>
             </w:rPr>
           </w:pPr>
-          <w:hyperlink w:anchor="_Toc90861823" w:history="1">
+          <w:hyperlink w:anchor="_Toc90863882" w:history="1">
             <w:r>
               <w:rPr>
                 <w:rStyle w:val="a4"/>
@@ -3148,95 +3148,7 @@
                 <w:noProof/>
                 <w:webHidden/>
               </w:rPr>
-              <w:instrText xml:space="preserve"> PAGEREF _Toc90861823 \h </w:instrText>
-            </w:r>
-            <w:r>
-              <w:rPr>
-                <w:noProof/>
-                <w:webHidden/>
-              </w:rPr>
-            </w:r>
-            <w:r>
-              <w:rPr>
-                <w:noProof/>
-                <w:webHidden/>
-              </w:rPr>
-              <w:fldChar w:fldCharType="separate"/>
-            </w:r>
-            <w:r>
-              <w:rPr>
-                <w:noProof/>
-                <w:webHidden/>
-              </w:rPr>
-              <w:t>5</w:t>
-            </w:r>
-            <w:r>
-              <w:rPr>
-                <w:noProof/>
-                <w:webHidden/>
-              </w:rPr>
-              <w:fldChar w:fldCharType="end"/>
-            </w:r>
-          </w:hyperlink>
-        </w:p>
-        <w:p>
-          <w:pPr>
-            <w:pStyle w:val="21"/>
-            <w:tabs>
-              <w:tab w:val="left" w:pos="1760"/>
-              <w:tab w:val="right" w:leader="dot" w:pos="9345"/>
-            </w:tabs>
-            <w:rPr>
-              <w:rFonts w:asciiTheme="minorHAnsi" w:eastAsiaTheme="minorEastAsia" w:hAnsiTheme="minorHAnsi"/>
-              <w:noProof/>
-              <w:sz w:val="22"/>
-              <w:lang w:eastAsia="ru-RU"/>
-            </w:rPr>
-          </w:pPr>
-          <w:hyperlink w:anchor="_Toc90861824" w:history="1">
-            <w:r>
-              <w:rPr>
-                <w:rStyle w:val="a4"/>
-                <w:noProof/>
-              </w:rPr>
-              <w:t>1.3.</w:t>
-            </w:r>
-            <w:r>
-              <w:rPr>
-                <w:rFonts w:asciiTheme="minorHAnsi" w:eastAsiaTheme="minorEastAsia" w:hAnsiTheme="minorHAnsi"/>
-                <w:noProof/>
-                <w:sz w:val="22"/>
-                <w:lang w:eastAsia="ru-RU"/>
-              </w:rPr>
-              <w:tab/>
-            </w:r>
-            <w:r>
-              <w:rPr>
-                <w:rStyle w:val="a4"/>
-                <w:noProof/>
-              </w:rPr>
-              <w:t>USB драйвер</w:t>
-            </w:r>
-            <w:r>
-              <w:rPr>
-                <w:noProof/>
-                <w:webHidden/>
-              </w:rPr>
-              <w:tab/>
-            </w:r>
-            <w:r>
-              <w:rPr>
-                <w:noProof/>
-                <w:webHidden/>
-              </w:rPr>
-              <w:fldChar w:fldCharType="begin"/>
-            </w:r>
-            <w:r>
-              <w:rPr>
-                <w:noProof/>
-                <w:webHidden/>
-              </w:rPr>
-              <w:instrText xml:space="preserve"> PAGEREF _Toc90861824 \h </w:instrText>
+              <w:instrText xml:space="preserve"> PAGEREF _Toc90863882 \h </w:instrText>
             </w:r>
             <w:r>
               <w:rPr>
@@ -3281,13 +3193,13 @@
               <w:lang w:eastAsia="ru-RU"/>
             </w:rPr>
           </w:pPr>
-          <w:hyperlink w:anchor="_Toc90861825" w:history="1">
+          <w:hyperlink w:anchor="_Toc90863883" w:history="1">
             <w:r>
               <w:rPr>
                 <w:rStyle w:val="a4"/>
                 <w:noProof/>
               </w:rPr>
-              <w:t>1.4.</w:t>
+              <w:t>1.3.</w:t>
             </w:r>
             <w:r>
               <w:rPr>
@@ -3303,7 +3215,7 @@
                 <w:rStyle w:val="a4"/>
                 <w:noProof/>
               </w:rPr>
-              <w:t>USB ядро</w:t>
+              <w:t>USB драйвер</w:t>
             </w:r>
             <w:r>
               <w:rPr>
@@ -3324,7 +3236,7 @@
                 <w:noProof/>
                 <w:webHidden/>
               </w:rPr>
-              <w:instrText xml:space="preserve"> PAGEREF _Toc90861825 \h </w:instrText>
+              <w:instrText xml:space="preserve"> PAGEREF _Toc90863883 \h </w:instrText>
             </w:r>
             <w:r>
               <w:rPr>
@@ -3369,13 +3281,13 @@
               <w:lang w:eastAsia="ru-RU"/>
             </w:rPr>
           </w:pPr>
-          <w:hyperlink w:anchor="_Toc90861826" w:history="1">
+          <w:hyperlink w:anchor="_Toc90863884" w:history="1">
             <w:r>
               <w:rPr>
                 <w:rStyle w:val="a4"/>
                 <w:noProof/>
               </w:rPr>
-              <w:t>1.5.</w:t>
+              <w:t>1.4.</w:t>
             </w:r>
             <w:r>
               <w:rPr>
@@ -3391,7 +3303,7 @@
                 <w:rStyle w:val="a4"/>
                 <w:noProof/>
               </w:rPr>
-              <w:t>Конечная точка</w:t>
+              <w:t>USB ядро</w:t>
             </w:r>
             <w:r>
               <w:rPr>
@@ -3412,7 +3324,7 @@
                 <w:noProof/>
                 <w:webHidden/>
               </w:rPr>
-              <w:instrText xml:space="preserve"> PAGEREF _Toc90861826 \h </w:instrText>
+              <w:instrText xml:space="preserve"> PAGEREF _Toc90863884 \h </w:instrText>
             </w:r>
             <w:r>
               <w:rPr>
@@ -3457,13 +3369,13 @@
               <w:lang w:eastAsia="ru-RU"/>
             </w:rPr>
           </w:pPr>
-          <w:hyperlink w:anchor="_Toc90861827" w:history="1">
+          <w:hyperlink w:anchor="_Toc90863885" w:history="1">
             <w:r>
               <w:rPr>
                 <w:rStyle w:val="a4"/>
                 <w:noProof/>
               </w:rPr>
-              <w:t>1.6.</w:t>
+              <w:t>1.5.</w:t>
             </w:r>
             <w:r>
               <w:rPr>
@@ -3479,7 +3391,7 @@
                 <w:rStyle w:val="a4"/>
                 <w:noProof/>
               </w:rPr>
-              <w:t>USB передачи данных</w:t>
+              <w:t>Конечная точка</w:t>
             </w:r>
             <w:r>
               <w:rPr>
@@ -3500,7 +3412,7 @@
                 <w:noProof/>
                 <w:webHidden/>
               </w:rPr>
-              <w:instrText xml:space="preserve"> PAGEREF _Toc90861827 \h </w:instrText>
+              <w:instrText xml:space="preserve"> PAGEREF _Toc90863885 \h </w:instrText>
             </w:r>
             <w:r>
               <w:rPr>
@@ -3545,13 +3457,13 @@
               <w:lang w:eastAsia="ru-RU"/>
             </w:rPr>
           </w:pPr>
-          <w:hyperlink w:anchor="_Toc90861828" w:history="1">
+          <w:hyperlink w:anchor="_Toc90863886" w:history="1">
             <w:r>
               <w:rPr>
                 <w:rStyle w:val="a4"/>
                 <w:noProof/>
               </w:rPr>
-              <w:t>1.7.</w:t>
+              <w:t>1.6.</w:t>
             </w:r>
             <w:r>
               <w:rPr>
@@ -3567,7 +3479,7 @@
                 <w:rStyle w:val="a4"/>
                 <w:noProof/>
               </w:rPr>
-              <w:t>Поток ядра</w:t>
+              <w:t>USB передачи данных</w:t>
             </w:r>
             <w:r>
               <w:rPr>
@@ -3588,7 +3500,7 @@
                 <w:noProof/>
                 <w:webHidden/>
               </w:rPr>
-              <w:instrText xml:space="preserve"> PAGEREF _Toc90861828 \h </w:instrText>
+              <w:instrText xml:space="preserve"> PAGEREF _Toc90863886 \h </w:instrText>
             </w:r>
             <w:r>
               <w:rPr>
@@ -3633,7 +3545,95 @@
               <w:lang w:eastAsia="ru-RU"/>
             </w:rPr>
           </w:pPr>
-          <w:hyperlink w:anchor="_Toc90861829" w:history="1">
+          <w:hyperlink w:anchor="_Toc90863887" w:history="1">
+            <w:r>
+              <w:rPr>
+                <w:rStyle w:val="a4"/>
+                <w:noProof/>
+              </w:rPr>
+              <w:t>1.7.</w:t>
+            </w:r>
+            <w:r>
+              <w:rPr>
+                <w:rFonts w:asciiTheme="minorHAnsi" w:eastAsiaTheme="minorEastAsia" w:hAnsiTheme="minorHAnsi"/>
+                <w:noProof/>
+                <w:sz w:val="22"/>
+                <w:lang w:eastAsia="ru-RU"/>
+              </w:rPr>
+              <w:tab/>
+            </w:r>
+            <w:r>
+              <w:rPr>
+                <w:rStyle w:val="a4"/>
+                <w:noProof/>
+              </w:rPr>
+              <w:t>Поток ядра</w:t>
+            </w:r>
+            <w:r>
+              <w:rPr>
+                <w:noProof/>
+                <w:webHidden/>
+              </w:rPr>
+              <w:tab/>
+            </w:r>
+            <w:r>
+              <w:rPr>
+                <w:noProof/>
+                <w:webHidden/>
+              </w:rPr>
+              <w:fldChar w:fldCharType="begin"/>
+            </w:r>
+            <w:r>
+              <w:rPr>
+                <w:noProof/>
+                <w:webHidden/>
+              </w:rPr>
+              <w:instrText xml:space="preserve"> PAGEREF _Toc90863887 \h </w:instrText>
+            </w:r>
+            <w:r>
+              <w:rPr>
+                <w:noProof/>
+                <w:webHidden/>
+              </w:rPr>
+            </w:r>
+            <w:r>
+              <w:rPr>
+                <w:noProof/>
+                <w:webHidden/>
+              </w:rPr>
+              <w:fldChar w:fldCharType="separate"/>
+            </w:r>
+            <w:r>
+              <w:rPr>
+                <w:noProof/>
+                <w:webHidden/>
+              </w:rPr>
+              <w:t>11</w:t>
+            </w:r>
+            <w:r>
+              <w:rPr>
+                <w:noProof/>
+                <w:webHidden/>
+              </w:rPr>
+              <w:fldChar w:fldCharType="end"/>
+            </w:r>
+          </w:hyperlink>
+        </w:p>
+        <w:p>
+          <w:pPr>
+            <w:pStyle w:val="21"/>
+            <w:tabs>
+              <w:tab w:val="left" w:pos="1760"/>
+              <w:tab w:val="right" w:leader="dot" w:pos="9345"/>
+            </w:tabs>
+            <w:rPr>
+              <w:rFonts w:asciiTheme="minorHAnsi" w:eastAsiaTheme="minorEastAsia" w:hAnsiTheme="minorHAnsi"/>
+              <w:noProof/>
+              <w:sz w:val="22"/>
+              <w:lang w:eastAsia="ru-RU"/>
+            </w:rPr>
+          </w:pPr>
+          <w:hyperlink w:anchor="_Toc90863888" w:history="1">
             <w:r>
               <w:rPr>
                 <w:rStyle w:val="a4"/>
@@ -3676,7 +3676,7 @@
                 <w:noProof/>
                 <w:webHidden/>
               </w:rPr>
-              <w:instrText xml:space="preserve"> PAGEREF _Toc90861829 \h </w:instrText>
+              <w:instrText xml:space="preserve"> PAGEREF _Toc90863888 \h </w:instrText>
             </w:r>
             <w:r>
               <w:rPr>
@@ -3696,7 +3696,7 @@
                 <w:noProof/>
                 <w:webHidden/>
               </w:rPr>
-              <w:t>11</w:t>
+              <w:t>12</w:t>
             </w:r>
             <w:r>
               <w:rPr>
@@ -3721,7 +3721,7 @@
               <w:lang w:eastAsia="ru-RU"/>
             </w:rPr>
           </w:pPr>
-          <w:hyperlink w:anchor="_Toc90861830" w:history="1">
+          <w:hyperlink w:anchor="_Toc90863889" w:history="1">
             <w:r>
               <w:rPr>
                 <w:rStyle w:val="a4"/>
@@ -3764,271 +3764,7 @@
                 <w:noProof/>
                 <w:webHidden/>
               </w:rPr>
-              <w:instrText xml:space="preserve"> PAGEREF _Toc90861830 \h </w:instrText>
-            </w:r>
-            <w:r>
-              <w:rPr>
-                <w:noProof/>
-                <w:webHidden/>
-              </w:rPr>
-            </w:r>
-            <w:r>
-              <w:rPr>
-                <w:noProof/>
-                <w:webHidden/>
-              </w:rPr>
-              <w:fldChar w:fldCharType="separate"/>
-            </w:r>
-            <w:r>
-              <w:rPr>
-                <w:noProof/>
-                <w:webHidden/>
-              </w:rPr>
-              <w:t>12</w:t>
-            </w:r>
-            <w:r>
-              <w:rPr>
-                <w:noProof/>
-                <w:webHidden/>
-              </w:rPr>
-              <w:fldChar w:fldCharType="end"/>
-            </w:r>
-          </w:hyperlink>
-        </w:p>
-        <w:p>
-          <w:pPr>
-            <w:pStyle w:val="21"/>
-            <w:tabs>
-              <w:tab w:val="left" w:pos="1760"/>
-              <w:tab w:val="right" w:leader="dot" w:pos="9345"/>
-            </w:tabs>
-            <w:rPr>
-              <w:rFonts w:asciiTheme="minorHAnsi" w:eastAsiaTheme="minorEastAsia" w:hAnsiTheme="minorHAnsi"/>
-              <w:noProof/>
-              <w:sz w:val="22"/>
-              <w:lang w:eastAsia="ru-RU"/>
-            </w:rPr>
-          </w:pPr>
-          <w:hyperlink w:anchor="_Toc90861831" w:history="1">
-            <w:r>
-              <w:rPr>
-                <w:rStyle w:val="a4"/>
-                <w:noProof/>
-              </w:rPr>
-              <w:t>2.1.</w:t>
-            </w:r>
-            <w:r>
-              <w:rPr>
-                <w:rFonts w:asciiTheme="minorHAnsi" w:eastAsiaTheme="minorEastAsia" w:hAnsiTheme="minorHAnsi"/>
-                <w:noProof/>
-                <w:sz w:val="22"/>
-                <w:lang w:eastAsia="ru-RU"/>
-              </w:rPr>
-              <w:tab/>
-            </w:r>
-            <w:r>
-              <w:rPr>
-                <w:rStyle w:val="a4"/>
-                <w:noProof/>
-              </w:rPr>
-              <w:t>Требования к программному обеспечению</w:t>
-            </w:r>
-            <w:r>
-              <w:rPr>
-                <w:noProof/>
-                <w:webHidden/>
-              </w:rPr>
-              <w:tab/>
-            </w:r>
-            <w:r>
-              <w:rPr>
-                <w:noProof/>
-                <w:webHidden/>
-              </w:rPr>
-              <w:fldChar w:fldCharType="begin"/>
-            </w:r>
-            <w:r>
-              <w:rPr>
-                <w:noProof/>
-                <w:webHidden/>
-              </w:rPr>
-              <w:instrText xml:space="preserve"> PAGEREF _Toc90861831 \h </w:instrText>
-            </w:r>
-            <w:r>
-              <w:rPr>
-                <w:noProof/>
-                <w:webHidden/>
-              </w:rPr>
-            </w:r>
-            <w:r>
-              <w:rPr>
-                <w:noProof/>
-                <w:webHidden/>
-              </w:rPr>
-              <w:fldChar w:fldCharType="separate"/>
-            </w:r>
-            <w:r>
-              <w:rPr>
-                <w:noProof/>
-                <w:webHidden/>
-              </w:rPr>
-              <w:t>12</w:t>
-            </w:r>
-            <w:r>
-              <w:rPr>
-                <w:noProof/>
-                <w:webHidden/>
-              </w:rPr>
-              <w:fldChar w:fldCharType="end"/>
-            </w:r>
-          </w:hyperlink>
-        </w:p>
-        <w:p>
-          <w:pPr>
-            <w:pStyle w:val="21"/>
-            <w:tabs>
-              <w:tab w:val="left" w:pos="1760"/>
-              <w:tab w:val="right" w:leader="dot" w:pos="9345"/>
-            </w:tabs>
-            <w:rPr>
-              <w:rFonts w:asciiTheme="minorHAnsi" w:eastAsiaTheme="minorEastAsia" w:hAnsiTheme="minorHAnsi"/>
-              <w:noProof/>
-              <w:sz w:val="22"/>
-              <w:lang w:eastAsia="ru-RU"/>
-            </w:rPr>
-          </w:pPr>
-          <w:hyperlink w:anchor="_Toc90861832" w:history="1">
-            <w:r>
-              <w:rPr>
-                <w:rStyle w:val="a4"/>
-                <w:noProof/>
-              </w:rPr>
-              <w:t>2.2.</w:t>
-            </w:r>
-            <w:r>
-              <w:rPr>
-                <w:rFonts w:asciiTheme="minorHAnsi" w:eastAsiaTheme="minorEastAsia" w:hAnsiTheme="minorHAnsi"/>
-                <w:noProof/>
-                <w:sz w:val="22"/>
-                <w:lang w:eastAsia="ru-RU"/>
-              </w:rPr>
-              <w:tab/>
-            </w:r>
-            <w:r>
-              <w:rPr>
-                <w:rStyle w:val="a4"/>
-                <w:noProof/>
-              </w:rPr>
-              <w:t>Регистрация драйвера</w:t>
-            </w:r>
-            <w:r>
-              <w:rPr>
-                <w:noProof/>
-                <w:webHidden/>
-              </w:rPr>
-              <w:tab/>
-            </w:r>
-            <w:r>
-              <w:rPr>
-                <w:noProof/>
-                <w:webHidden/>
-              </w:rPr>
-              <w:fldChar w:fldCharType="begin"/>
-            </w:r>
-            <w:r>
-              <w:rPr>
-                <w:noProof/>
-                <w:webHidden/>
-              </w:rPr>
-              <w:instrText xml:space="preserve"> PAGEREF _Toc90861832 \h </w:instrText>
-            </w:r>
-            <w:r>
-              <w:rPr>
-                <w:noProof/>
-                <w:webHidden/>
-              </w:rPr>
-            </w:r>
-            <w:r>
-              <w:rPr>
-                <w:noProof/>
-                <w:webHidden/>
-              </w:rPr>
-              <w:fldChar w:fldCharType="separate"/>
-            </w:r>
-            <w:r>
-              <w:rPr>
-                <w:noProof/>
-                <w:webHidden/>
-              </w:rPr>
-              <w:t>12</w:t>
-            </w:r>
-            <w:r>
-              <w:rPr>
-                <w:noProof/>
-                <w:webHidden/>
-              </w:rPr>
-              <w:fldChar w:fldCharType="end"/>
-            </w:r>
-          </w:hyperlink>
-        </w:p>
-        <w:p>
-          <w:pPr>
-            <w:pStyle w:val="21"/>
-            <w:tabs>
-              <w:tab w:val="left" w:pos="1760"/>
-              <w:tab w:val="right" w:leader="dot" w:pos="9345"/>
-            </w:tabs>
-            <w:rPr>
-              <w:rFonts w:asciiTheme="minorHAnsi" w:eastAsiaTheme="minorEastAsia" w:hAnsiTheme="minorHAnsi"/>
-              <w:noProof/>
-              <w:sz w:val="22"/>
-              <w:lang w:eastAsia="ru-RU"/>
-            </w:rPr>
-          </w:pPr>
-          <w:hyperlink w:anchor="_Toc90861833" w:history="1">
-            <w:r>
-              <w:rPr>
-                <w:rStyle w:val="a4"/>
-                <w:noProof/>
-              </w:rPr>
-              <w:t>2.3.</w:t>
-            </w:r>
-            <w:r>
-              <w:rPr>
-                <w:rFonts w:asciiTheme="minorHAnsi" w:eastAsiaTheme="minorEastAsia" w:hAnsiTheme="minorHAnsi"/>
-                <w:noProof/>
-                <w:sz w:val="22"/>
-                <w:lang w:eastAsia="ru-RU"/>
-              </w:rPr>
-              <w:tab/>
-            </w:r>
-            <w:r>
-              <w:rPr>
-                <w:rStyle w:val="a4"/>
-                <w:noProof/>
-              </w:rPr>
-              <w:t>Подключение мыши</w:t>
-            </w:r>
-            <w:r>
-              <w:rPr>
-                <w:noProof/>
-                <w:webHidden/>
-              </w:rPr>
-              <w:tab/>
-            </w:r>
-            <w:r>
-              <w:rPr>
-                <w:noProof/>
-                <w:webHidden/>
-              </w:rPr>
-              <w:fldChar w:fldCharType="begin"/>
-            </w:r>
-            <w:r>
-              <w:rPr>
-                <w:noProof/>
-                <w:webHidden/>
-              </w:rPr>
-              <w:instrText xml:space="preserve"> PAGEREF _Toc90861833 \h </w:instrText>
+              <w:instrText xml:space="preserve"> PAGEREF _Toc90863889 \h </w:instrText>
             </w:r>
             <w:r>
               <w:rPr>
@@ -4073,7 +3809,359 @@
               <w:lang w:eastAsia="ru-RU"/>
             </w:rPr>
           </w:pPr>
-          <w:hyperlink w:anchor="_Toc90861834" w:history="1">
+          <w:hyperlink w:anchor="_Toc90863890" w:history="1">
+            <w:r>
+              <w:rPr>
+                <w:rStyle w:val="a4"/>
+                <w:noProof/>
+              </w:rPr>
+              <w:t>2.1.</w:t>
+            </w:r>
+            <w:r>
+              <w:rPr>
+                <w:rFonts w:asciiTheme="minorHAnsi" w:eastAsiaTheme="minorEastAsia" w:hAnsiTheme="minorHAnsi"/>
+                <w:noProof/>
+                <w:sz w:val="22"/>
+                <w:lang w:eastAsia="ru-RU"/>
+              </w:rPr>
+              <w:tab/>
+            </w:r>
+            <w:r>
+              <w:rPr>
+                <w:rStyle w:val="a4"/>
+                <w:noProof/>
+              </w:rPr>
+              <w:t>Требования к программному обеспечению</w:t>
+            </w:r>
+            <w:r>
+              <w:rPr>
+                <w:noProof/>
+                <w:webHidden/>
+              </w:rPr>
+              <w:tab/>
+            </w:r>
+            <w:r>
+              <w:rPr>
+                <w:noProof/>
+                <w:webHidden/>
+              </w:rPr>
+              <w:fldChar w:fldCharType="begin"/>
+            </w:r>
+            <w:r>
+              <w:rPr>
+                <w:noProof/>
+                <w:webHidden/>
+              </w:rPr>
+              <w:instrText xml:space="preserve"> PAGEREF _Toc90863890 \h </w:instrText>
+            </w:r>
+            <w:r>
+              <w:rPr>
+                <w:noProof/>
+                <w:webHidden/>
+              </w:rPr>
+            </w:r>
+            <w:r>
+              <w:rPr>
+                <w:noProof/>
+                <w:webHidden/>
+              </w:rPr>
+              <w:fldChar w:fldCharType="separate"/>
+            </w:r>
+            <w:r>
+              <w:rPr>
+                <w:noProof/>
+                <w:webHidden/>
+              </w:rPr>
+              <w:t>13</w:t>
+            </w:r>
+            <w:r>
+              <w:rPr>
+                <w:noProof/>
+                <w:webHidden/>
+              </w:rPr>
+              <w:fldChar w:fldCharType="end"/>
+            </w:r>
+          </w:hyperlink>
+        </w:p>
+        <w:p>
+          <w:pPr>
+            <w:pStyle w:val="21"/>
+            <w:tabs>
+              <w:tab w:val="left" w:pos="1760"/>
+              <w:tab w:val="right" w:leader="dot" w:pos="9345"/>
+            </w:tabs>
+            <w:rPr>
+              <w:rFonts w:asciiTheme="minorHAnsi" w:eastAsiaTheme="minorEastAsia" w:hAnsiTheme="minorHAnsi"/>
+              <w:noProof/>
+              <w:sz w:val="22"/>
+              <w:lang w:eastAsia="ru-RU"/>
+            </w:rPr>
+          </w:pPr>
+          <w:hyperlink w:anchor="_Toc90863891" w:history="1">
+            <w:r>
+              <w:rPr>
+                <w:rStyle w:val="a4"/>
+                <w:noProof/>
+              </w:rPr>
+              <w:t>2.2.</w:t>
+            </w:r>
+            <w:r>
+              <w:rPr>
+                <w:rFonts w:asciiTheme="minorHAnsi" w:eastAsiaTheme="minorEastAsia" w:hAnsiTheme="minorHAnsi"/>
+                <w:noProof/>
+                <w:sz w:val="22"/>
+                <w:lang w:eastAsia="ru-RU"/>
+              </w:rPr>
+              <w:tab/>
+            </w:r>
+            <w:r>
+              <w:rPr>
+                <w:rStyle w:val="a4"/>
+                <w:noProof/>
+              </w:rPr>
+              <w:t>Регистрация драйвера</w:t>
+            </w:r>
+            <w:r>
+              <w:rPr>
+                <w:noProof/>
+                <w:webHidden/>
+              </w:rPr>
+              <w:tab/>
+            </w:r>
+            <w:r>
+              <w:rPr>
+                <w:noProof/>
+                <w:webHidden/>
+              </w:rPr>
+              <w:fldChar w:fldCharType="begin"/>
+            </w:r>
+            <w:r>
+              <w:rPr>
+                <w:noProof/>
+                <w:webHidden/>
+              </w:rPr>
+              <w:instrText xml:space="preserve"> PAGEREF _Toc90863891 \h </w:instrText>
+            </w:r>
+            <w:r>
+              <w:rPr>
+                <w:noProof/>
+                <w:webHidden/>
+              </w:rPr>
+            </w:r>
+            <w:r>
+              <w:rPr>
+                <w:noProof/>
+                <w:webHidden/>
+              </w:rPr>
+              <w:fldChar w:fldCharType="separate"/>
+            </w:r>
+            <w:r>
+              <w:rPr>
+                <w:noProof/>
+                <w:webHidden/>
+              </w:rPr>
+              <w:t>13</w:t>
+            </w:r>
+            <w:r>
+              <w:rPr>
+                <w:noProof/>
+                <w:webHidden/>
+              </w:rPr>
+              <w:fldChar w:fldCharType="end"/>
+            </w:r>
+          </w:hyperlink>
+        </w:p>
+        <w:p>
+          <w:pPr>
+            <w:pStyle w:val="21"/>
+            <w:tabs>
+              <w:tab w:val="left" w:pos="1760"/>
+              <w:tab w:val="right" w:leader="dot" w:pos="9345"/>
+            </w:tabs>
+            <w:rPr>
+              <w:rFonts w:asciiTheme="minorHAnsi" w:eastAsiaTheme="minorEastAsia" w:hAnsiTheme="minorHAnsi"/>
+              <w:noProof/>
+              <w:sz w:val="22"/>
+              <w:lang w:eastAsia="ru-RU"/>
+            </w:rPr>
+          </w:pPr>
+          <w:hyperlink w:anchor="_Toc90863892" w:history="1">
+            <w:r>
+              <w:rPr>
+                <w:rStyle w:val="a4"/>
+                <w:noProof/>
+              </w:rPr>
+              <w:t>2.3.</w:t>
+            </w:r>
+            <w:r>
+              <w:rPr>
+                <w:rFonts w:asciiTheme="minorHAnsi" w:eastAsiaTheme="minorEastAsia" w:hAnsiTheme="minorHAnsi"/>
+                <w:noProof/>
+                <w:sz w:val="22"/>
+                <w:lang w:eastAsia="ru-RU"/>
+              </w:rPr>
+              <w:tab/>
+            </w:r>
+            <w:r>
+              <w:rPr>
+                <w:rStyle w:val="a4"/>
+                <w:noProof/>
+              </w:rPr>
+              <w:t>Подключение мыши</w:t>
+            </w:r>
+            <w:r>
+              <w:rPr>
+                <w:noProof/>
+                <w:webHidden/>
+              </w:rPr>
+              <w:tab/>
+            </w:r>
+            <w:r>
+              <w:rPr>
+                <w:noProof/>
+                <w:webHidden/>
+              </w:rPr>
+              <w:fldChar w:fldCharType="begin"/>
+            </w:r>
+            <w:r>
+              <w:rPr>
+                <w:noProof/>
+                <w:webHidden/>
+              </w:rPr>
+              <w:instrText xml:space="preserve"> PAGEREF _Toc90863892 \h </w:instrText>
+            </w:r>
+            <w:r>
+              <w:rPr>
+                <w:noProof/>
+                <w:webHidden/>
+              </w:rPr>
+            </w:r>
+            <w:r>
+              <w:rPr>
+                <w:noProof/>
+                <w:webHidden/>
+              </w:rPr>
+              <w:fldChar w:fldCharType="separate"/>
+            </w:r>
+            <w:r>
+              <w:rPr>
+                <w:noProof/>
+                <w:webHidden/>
+              </w:rPr>
+              <w:t>14</w:t>
+            </w:r>
+            <w:r>
+              <w:rPr>
+                <w:noProof/>
+                <w:webHidden/>
+              </w:rPr>
+              <w:fldChar w:fldCharType="end"/>
+            </w:r>
+          </w:hyperlink>
+        </w:p>
+        <w:p>
+          <w:pPr>
+            <w:pStyle w:val="21"/>
+            <w:tabs>
+              <w:tab w:val="left" w:pos="1760"/>
+              <w:tab w:val="right" w:leader="dot" w:pos="9345"/>
+            </w:tabs>
+            <w:rPr>
+              <w:rFonts w:asciiTheme="minorHAnsi" w:eastAsiaTheme="minorEastAsia" w:hAnsiTheme="minorHAnsi"/>
+              <w:noProof/>
+              <w:sz w:val="22"/>
+              <w:lang w:eastAsia="ru-RU"/>
+            </w:rPr>
+          </w:pPr>
+          <w:hyperlink w:anchor="_Toc90863893" w:history="1">
+            <w:r>
+              <w:rPr>
+                <w:rStyle w:val="a4"/>
+                <w:noProof/>
+              </w:rPr>
+              <w:t>2.4.</w:t>
+            </w:r>
+            <w:r>
+              <w:rPr>
+                <w:rFonts w:asciiTheme="minorHAnsi" w:eastAsiaTheme="minorEastAsia" w:hAnsiTheme="minorHAnsi"/>
+                <w:noProof/>
+                <w:sz w:val="22"/>
+                <w:lang w:eastAsia="ru-RU"/>
+              </w:rPr>
+              <w:tab/>
+            </w:r>
+            <w:r>
+              <w:rPr>
+                <w:rStyle w:val="a4"/>
+                <w:noProof/>
+              </w:rPr>
+              <w:t>Работа потока</w:t>
+            </w:r>
+            <w:r>
+              <w:rPr>
+                <w:noProof/>
+                <w:webHidden/>
+              </w:rPr>
+              <w:tab/>
+            </w:r>
+            <w:r>
+              <w:rPr>
+                <w:noProof/>
+                <w:webHidden/>
+              </w:rPr>
+              <w:fldChar w:fldCharType="begin"/>
+            </w:r>
+            <w:r>
+              <w:rPr>
+                <w:noProof/>
+                <w:webHidden/>
+              </w:rPr>
+              <w:instrText xml:space="preserve"> PAGEREF _Toc90863893 \h </w:instrText>
+            </w:r>
+            <w:r>
+              <w:rPr>
+                <w:noProof/>
+                <w:webHidden/>
+              </w:rPr>
+            </w:r>
+            <w:r>
+              <w:rPr>
+                <w:noProof/>
+                <w:webHidden/>
+              </w:rPr>
+              <w:fldChar w:fldCharType="separate"/>
+            </w:r>
+            <w:r>
+              <w:rPr>
+                <w:noProof/>
+                <w:webHidden/>
+              </w:rPr>
+              <w:t>15</w:t>
+            </w:r>
+            <w:r>
+              <w:rPr>
+                <w:noProof/>
+                <w:webHidden/>
+              </w:rPr>
+              <w:fldChar w:fldCharType="end"/>
+            </w:r>
+          </w:hyperlink>
+        </w:p>
+        <w:p>
+          <w:pPr>
+            <w:pStyle w:val="21"/>
+            <w:tabs>
+              <w:tab w:val="left" w:pos="1760"/>
+              <w:tab w:val="right" w:leader="dot" w:pos="9345"/>
+            </w:tabs>
+            <w:rPr>
+              <w:rFonts w:asciiTheme="minorHAnsi" w:eastAsiaTheme="minorEastAsia" w:hAnsiTheme="minorHAnsi"/>
+              <w:noProof/>
+              <w:sz w:val="22"/>
+              <w:lang w:eastAsia="ru-RU"/>
+            </w:rPr>
+          </w:pPr>
+          <w:hyperlink w:anchor="_Toc90863894" w:history="1">
             <w:r>
               <w:rPr>
                 <w:rStyle w:val="a4"/>
@@ -4116,7 +4204,7 @@
                 <w:noProof/>
                 <w:webHidden/>
               </w:rPr>
-              <w:instrText xml:space="preserve"> PAGEREF _Toc90861834 \h </w:instrText>
+              <w:instrText xml:space="preserve"> PAGEREF _Toc90863894 \h </w:instrText>
             </w:r>
             <w:r>
               <w:rPr>
@@ -4136,7 +4224,7 @@
                 <w:noProof/>
                 <w:webHidden/>
               </w:rPr>
-              <w:t>16</w:t>
+              <w:t>17</w:t>
             </w:r>
             <w:r>
               <w:rPr>
@@ -4161,7 +4249,7 @@
               <w:lang w:eastAsia="ru-RU"/>
             </w:rPr>
           </w:pPr>
-          <w:hyperlink w:anchor="_Toc90861835" w:history="1">
+          <w:hyperlink w:anchor="_Toc90863895" w:history="1">
             <w:r>
               <w:rPr>
                 <w:rStyle w:val="a4"/>
@@ -4204,7 +4292,7 @@
                 <w:noProof/>
                 <w:webHidden/>
               </w:rPr>
-              <w:instrText xml:space="preserve"> PAGEREF _Toc90861835 \h </w:instrText>
+              <w:instrText xml:space="preserve"> PAGEREF _Toc90863895 \h </w:instrText>
             </w:r>
             <w:r>
               <w:rPr>
@@ -4249,7 +4337,7 @@
               <w:lang w:eastAsia="ru-RU"/>
             </w:rPr>
           </w:pPr>
-          <w:hyperlink w:anchor="_Toc90861836" w:history="1">
+          <w:hyperlink w:anchor="_Toc90863896" w:history="1">
             <w:r>
               <w:rPr>
                 <w:rStyle w:val="a4"/>
@@ -4292,7 +4380,7 @@
                 <w:noProof/>
                 <w:webHidden/>
               </w:rPr>
-              <w:instrText xml:space="preserve"> PAGEREF _Toc90861836 \h </w:instrText>
+              <w:instrText xml:space="preserve"> PAGEREF _Toc90863896 \h </w:instrText>
             </w:r>
             <w:r>
               <w:rPr>
@@ -4312,7 +4400,7 @@
                 <w:noProof/>
                 <w:webHidden/>
               </w:rPr>
-              <w:t>19</w:t>
+              <w:t>20</w:t>
             </w:r>
             <w:r>
               <w:rPr>
@@ -4337,7 +4425,7 @@
               <w:lang w:eastAsia="ru-RU"/>
             </w:rPr>
           </w:pPr>
-          <w:hyperlink w:anchor="_Toc90861837" w:history="1">
+          <w:hyperlink w:anchor="_Toc90863897" w:history="1">
             <w:r>
               <w:rPr>
                 <w:rStyle w:val="a4"/>
@@ -4380,7 +4468,7 @@
                 <w:noProof/>
                 <w:webHidden/>
               </w:rPr>
-              <w:instrText xml:space="preserve"> PAGEREF _Toc90861837 \h </w:instrText>
+              <w:instrText xml:space="preserve"> PAGEREF _Toc90863897 \h </w:instrText>
             </w:r>
             <w:r>
               <w:rPr>
@@ -4400,7 +4488,7 @@
                 <w:noProof/>
                 <w:webHidden/>
               </w:rPr>
-              <w:t>19</w:t>
+              <w:t>20</w:t>
             </w:r>
             <w:r>
               <w:rPr>
@@ -4425,7 +4513,7 @@
               <w:lang w:eastAsia="ru-RU"/>
             </w:rPr>
           </w:pPr>
-          <w:hyperlink w:anchor="_Toc90861838" w:history="1">
+          <w:hyperlink w:anchor="_Toc90863898" w:history="1">
             <w:r>
               <w:rPr>
                 <w:rStyle w:val="a4"/>
@@ -4468,7 +4556,7 @@
                 <w:noProof/>
                 <w:webHidden/>
               </w:rPr>
-              <w:instrText xml:space="preserve"> PAGEREF _Toc90861838 \h </w:instrText>
+              <w:instrText xml:space="preserve"> PAGEREF _Toc90863898 \h </w:instrText>
             </w:r>
             <w:r>
               <w:rPr>
@@ -4488,7 +4576,7 @@
                 <w:noProof/>
                 <w:webHidden/>
               </w:rPr>
-              <w:t>19</w:t>
+              <w:t>20</w:t>
             </w:r>
             <w:r>
               <w:rPr>
@@ -4513,7 +4601,7 @@
               <w:lang w:eastAsia="ru-RU"/>
             </w:rPr>
           </w:pPr>
-          <w:hyperlink w:anchor="_Toc90861839" w:history="1">
+          <w:hyperlink w:anchor="_Toc90863899" w:history="1">
             <w:r>
               <w:rPr>
                 <w:rStyle w:val="a4"/>
@@ -4557,7 +4645,7 @@
                 <w:noProof/>
                 <w:webHidden/>
               </w:rPr>
-              <w:instrText xml:space="preserve"> PAGEREF _Toc90861839 \h </w:instrText>
+              <w:instrText xml:space="preserve"> PAGEREF _Toc90863899 \h </w:instrText>
             </w:r>
             <w:r>
               <w:rPr>
@@ -4577,7 +4665,7 @@
                 <w:noProof/>
                 <w:webHidden/>
               </w:rPr>
-              <w:t>24</w:t>
+              <w:t>25</w:t>
             </w:r>
             <w:r>
               <w:rPr>
@@ -4602,7 +4690,7 @@
               <w:lang w:eastAsia="ru-RU"/>
             </w:rPr>
           </w:pPr>
-          <w:hyperlink w:anchor="_Toc90861840" w:history="1">
+          <w:hyperlink w:anchor="_Toc90863900" w:history="1">
             <w:r>
               <w:rPr>
                 <w:rStyle w:val="a4"/>
@@ -4645,7 +4733,7 @@
                 <w:noProof/>
                 <w:webHidden/>
               </w:rPr>
-              <w:instrText xml:space="preserve"> PAGEREF _Toc90861840 \h </w:instrText>
+              <w:instrText xml:space="preserve"> PAGEREF _Toc90863900 \h </w:instrText>
             </w:r>
             <w:r>
               <w:rPr>
@@ -4665,7 +4753,7 @@
                 <w:noProof/>
                 <w:webHidden/>
               </w:rPr>
-              <w:t>24</w:t>
+              <w:t>25</w:t>
             </w:r>
             <w:r>
               <w:rPr>
@@ -4690,7 +4778,7 @@
               <w:lang w:eastAsia="ru-RU"/>
             </w:rPr>
           </w:pPr>
-          <w:hyperlink w:anchor="_Toc90861841" w:history="1">
+          <w:hyperlink w:anchor="_Toc90863901" w:history="1">
             <w:r>
               <w:rPr>
                 <w:rStyle w:val="a4"/>
@@ -4733,78 +4821,7 @@
                 <w:noProof/>
                 <w:webHidden/>
               </w:rPr>
-              <w:instrText xml:space="preserve"> PAGEREF _Toc90861841 \h </w:instrText>
-            </w:r>
-            <w:r>
-              <w:rPr>
-                <w:noProof/>
-                <w:webHidden/>
-              </w:rPr>
-            </w:r>
-            <w:r>
-              <w:rPr>
-                <w:noProof/>
-                <w:webHidden/>
-              </w:rPr>
-              <w:fldChar w:fldCharType="separate"/>
-            </w:r>
-            <w:r>
-              <w:rPr>
-                <w:noProof/>
-                <w:webHidden/>
-              </w:rPr>
-              <w:t>25</w:t>
-            </w:r>
-            <w:r>
-              <w:rPr>
-                <w:noProof/>
-                <w:webHidden/>
-              </w:rPr>
-              <w:fldChar w:fldCharType="end"/>
-            </w:r>
-          </w:hyperlink>
-        </w:p>
-        <w:p>
-          <w:pPr>
-            <w:pStyle w:val="11"/>
-            <w:tabs>
-              <w:tab w:val="right" w:leader="dot" w:pos="9345"/>
-            </w:tabs>
-            <w:rPr>
-              <w:rFonts w:asciiTheme="minorHAnsi" w:eastAsiaTheme="minorEastAsia" w:hAnsiTheme="minorHAnsi"/>
-              <w:noProof/>
-              <w:sz w:val="22"/>
-              <w:lang w:eastAsia="ru-RU"/>
-            </w:rPr>
-          </w:pPr>
-          <w:hyperlink w:anchor="_Toc90861842" w:history="1">
-            <w:r>
-              <w:rPr>
-                <w:rStyle w:val="a4"/>
-                <w:noProof/>
-              </w:rPr>
-              <w:t>Заключение</w:t>
-            </w:r>
-            <w:r>
-              <w:rPr>
-                <w:noProof/>
-                <w:webHidden/>
-              </w:rPr>
-              <w:tab/>
-            </w:r>
-            <w:r>
-              <w:rPr>
-                <w:noProof/>
-                <w:webHidden/>
-              </w:rPr>
-              <w:fldChar w:fldCharType="begin"/>
-            </w:r>
-            <w:r>
-              <w:rPr>
-                <w:noProof/>
-                <w:webHidden/>
-              </w:rPr>
-              <w:instrText xml:space="preserve"> PAGEREF _Toc90861842 \h </w:instrText>
+              <w:instrText xml:space="preserve"> PAGEREF _Toc90863901 \h </w:instrText>
             </w:r>
             <w:r>
               <w:rPr>
@@ -4848,13 +4865,13 @@
               <w:lang w:eastAsia="ru-RU"/>
             </w:rPr>
           </w:pPr>
-          <w:hyperlink w:anchor="_Toc90861843" w:history="1">
+          <w:hyperlink w:anchor="_Toc90863902" w:history="1">
             <w:r>
               <w:rPr>
                 <w:rStyle w:val="a4"/>
                 <w:noProof/>
               </w:rPr>
-              <w:t>Литература</w:t>
+              <w:t>Заключение</w:t>
             </w:r>
             <w:r>
               <w:rPr>
@@ -4875,7 +4892,7 @@
                 <w:noProof/>
                 <w:webHidden/>
               </w:rPr>
-              <w:instrText xml:space="preserve"> PAGEREF _Toc90861843 \h </w:instrText>
+              <w:instrText xml:space="preserve"> PAGEREF _Toc90863902 \h </w:instrText>
             </w:r>
             <w:r>
               <w:rPr>
@@ -4919,13 +4936,13 @@
               <w:lang w:eastAsia="ru-RU"/>
             </w:rPr>
           </w:pPr>
-          <w:hyperlink w:anchor="_Toc90861844" w:history="1">
+          <w:hyperlink w:anchor="_Toc90863903" w:history="1">
             <w:r>
               <w:rPr>
                 <w:rStyle w:val="a4"/>
                 <w:noProof/>
               </w:rPr>
-              <w:t>Приложение А</w:t>
+              <w:t>Литература</w:t>
             </w:r>
             <w:r>
               <w:rPr>
@@ -4946,7 +4963,7 @@
                 <w:noProof/>
                 <w:webHidden/>
               </w:rPr>
-              <w:instrText xml:space="preserve"> PAGEREF _Toc90861844 \h </w:instrText>
+              <w:instrText xml:space="preserve"> PAGEREF _Toc90863903 \h </w:instrText>
             </w:r>
             <w:r>
               <w:rPr>
@@ -4979,6 +4996,77 @@
         </w:p>
         <w:p>
           <w:pPr>
+            <w:pStyle w:val="11"/>
+            <w:tabs>
+              <w:tab w:val="right" w:leader="dot" w:pos="9345"/>
+            </w:tabs>
+            <w:rPr>
+              <w:rFonts w:asciiTheme="minorHAnsi" w:eastAsiaTheme="minorEastAsia" w:hAnsiTheme="minorHAnsi"/>
+              <w:noProof/>
+              <w:sz w:val="22"/>
+              <w:lang w:eastAsia="ru-RU"/>
+            </w:rPr>
+          </w:pPr>
+          <w:hyperlink w:anchor="_Toc90863904" w:history="1">
+            <w:r>
+              <w:rPr>
+                <w:rStyle w:val="a4"/>
+                <w:noProof/>
+              </w:rPr>
+              <w:t>Приложение А</w:t>
+            </w:r>
+            <w:r>
+              <w:rPr>
+                <w:noProof/>
+                <w:webHidden/>
+              </w:rPr>
+              <w:tab/>
+            </w:r>
+            <w:r>
+              <w:rPr>
+                <w:noProof/>
+                <w:webHidden/>
+              </w:rPr>
+              <w:fldChar w:fldCharType="begin"/>
+            </w:r>
+            <w:r>
+              <w:rPr>
+                <w:noProof/>
+                <w:webHidden/>
+              </w:rPr>
+              <w:instrText xml:space="preserve"> PAGEREF _Toc90863904 \h </w:instrText>
+            </w:r>
+            <w:r>
+              <w:rPr>
+                <w:noProof/>
+                <w:webHidden/>
+              </w:rPr>
+            </w:r>
+            <w:r>
+              <w:rPr>
+                <w:noProof/>
+                <w:webHidden/>
+              </w:rPr>
+              <w:fldChar w:fldCharType="separate"/>
+            </w:r>
+            <w:r>
+              <w:rPr>
+                <w:noProof/>
+                <w:webHidden/>
+              </w:rPr>
+              <w:t>30</w:t>
+            </w:r>
+            <w:r>
+              <w:rPr>
+                <w:noProof/>
+                <w:webHidden/>
+              </w:rPr>
+              <w:fldChar w:fldCharType="end"/>
+            </w:r>
+          </w:hyperlink>
+        </w:p>
+        <w:p>
+          <w:pPr>
             <w:ind w:firstLine="0"/>
           </w:pPr>
           <w:r>
@@ -4993,11 +5081,28 @@
     </w:sdt>
     <w:p>
       <w:pPr>
+        <w:spacing w:line="259" w:lineRule="auto"/>
+        <w:ind w:firstLine="0"/>
+        <w:jc w:val="left"/>
+        <w:rPr>
+          <w:rFonts w:eastAsiaTheme="majorEastAsia" w:cstheme="majorBidi"/>
+          <w:b/>
+          <w:sz w:val="32"/>
+          <w:szCs w:val="32"/>
+        </w:rPr>
+      </w:pPr>
+      <w:r>
+        <w:br w:type="page"/>
+      </w:r>
+    </w:p>
+    <w:p>
+      <w:pPr>
         <w:pStyle w:val="1"/>
         <w:ind w:firstLine="0"/>
       </w:pPr>
-      <w:bookmarkStart w:id="10" w:name="_Toc90861820"/>
-      <w:r>
+      <w:bookmarkStart w:id="10" w:name="_Toc90863879"/>
+      <w:r>
+        <w:lastRenderedPageBreak/>
         <w:t>Введение</w:t>
       </w:r>
       <w:bookmarkEnd w:id="10"/>
@@ -5019,12 +5124,7 @@
         <w:t xml:space="preserve">существующим </w:t>
       </w:r>
       <w:r>
-        <w:t>приложениям для данной категории пользователей</w:t>
-      </w:r>
-      <w:bookmarkStart w:id="11" w:name="_GoBack"/>
-      <w:bookmarkEnd w:id="11"/>
-      <w:r>
-        <w:t xml:space="preserve"> (дисплей Брайля, синтезатор речи).</w:t>
+        <w:t>приложениям для данной категории пользователей (дисплей Брайля, синтезатор речи).</w:t>
       </w:r>
     </w:p>
     <w:p>
@@ -5096,12 +5196,12 @@
           <w:numId w:val="43"/>
         </w:numPr>
       </w:pPr>
-      <w:bookmarkStart w:id="12" w:name="_Toc90861821"/>
+      <w:bookmarkStart w:id="11" w:name="_Toc90863880"/>
       <w:r>
         <w:lastRenderedPageBreak/>
         <w:t>Аналитический раздел</w:t>
       </w:r>
-      <w:bookmarkEnd w:id="12"/>
+      <w:bookmarkEnd w:id="11"/>
     </w:p>
     <w:p>
       <w:pPr>
@@ -5111,14 +5211,14 @@
           <w:numId w:val="43"/>
         </w:numPr>
       </w:pPr>
-      <w:bookmarkStart w:id="13" w:name="_Toc90861822"/>
+      <w:bookmarkStart w:id="12" w:name="_Toc90863881"/>
       <w:r>
         <w:t>Постановка</w:t>
       </w:r>
       <w:r>
         <w:t xml:space="preserve"> задачи</w:t>
       </w:r>
-      <w:bookmarkEnd w:id="13"/>
+      <w:bookmarkEnd w:id="12"/>
     </w:p>
     <w:p>
       <w:r>
@@ -5281,7 +5381,7 @@
           <w:numId w:val="43"/>
         </w:numPr>
       </w:pPr>
-      <w:bookmarkStart w:id="14" w:name="_Toc90861823"/>
+      <w:bookmarkStart w:id="13" w:name="_Toc90863882"/>
       <w:r>
         <w:t>Загружаемый модуль ядра</w:t>
       </w:r>
@@ -5294,7 +5394,7 @@
         </w:rPr>
         <w:t>Linux</w:t>
       </w:r>
-      <w:bookmarkEnd w:id="14"/>
+      <w:bookmarkEnd w:id="13"/>
     </w:p>
     <w:p>
       <w:r>
@@ -5656,11 +5756,11 @@
           <w:numId w:val="43"/>
         </w:numPr>
       </w:pPr>
-      <w:bookmarkStart w:id="15" w:name="_Toc90861824"/>
+      <w:bookmarkStart w:id="14" w:name="_Toc90863883"/>
       <w:r>
         <w:t>USB драйвер</w:t>
       </w:r>
-      <w:bookmarkEnd w:id="15"/>
+      <w:bookmarkEnd w:id="14"/>
     </w:p>
     <w:p>
       <w:r>
@@ -5703,11 +5803,11 @@
           <w:numId w:val="43"/>
         </w:numPr>
       </w:pPr>
-      <w:bookmarkStart w:id="16" w:name="_Toc90861825"/>
+      <w:bookmarkStart w:id="15" w:name="_Toc90863884"/>
       <w:r>
         <w:t>USB ядро</w:t>
       </w:r>
-      <w:bookmarkEnd w:id="16"/>
+      <w:bookmarkEnd w:id="15"/>
     </w:p>
     <w:p>
       <w:r>
@@ -5778,7 +5878,7 @@
         </w:rPr>
         <w:lastRenderedPageBreak/>
         <w:drawing>
-          <wp:inline distT="0" distB="0" distL="0" distR="0" wp14:anchorId="5E9AAB46" wp14:editId="6EA97C56">
+          <wp:inline distT="0" distB="0" distL="0" distR="0" wp14:anchorId="048B5FEE" wp14:editId="71EBE7C1">
             <wp:extent cx="3638550" cy="3638550"/>
             <wp:effectExtent l="0" t="0" r="4445" b="4445"/>
             <wp:docPr id="1" name="Рисунок 1"/>
@@ -5857,11 +5957,11 @@
           <w:numId w:val="43"/>
         </w:numPr>
       </w:pPr>
-      <w:bookmarkStart w:id="17" w:name="_Toc90861826"/>
+      <w:bookmarkStart w:id="16" w:name="_Toc90863885"/>
       <w:r>
         <w:t>Конечная точка</w:t>
       </w:r>
-      <w:bookmarkEnd w:id="17"/>
+      <w:bookmarkEnd w:id="16"/>
     </w:p>
     <w:p>
       <w:r>
@@ -5923,14 +6023,14 @@
           <w:numId w:val="43"/>
         </w:numPr>
       </w:pPr>
-      <w:bookmarkStart w:id="18" w:name="_Toc90861827"/>
+      <w:bookmarkStart w:id="17" w:name="_Toc90863886"/>
       <w:r>
         <w:t>USB передачи</w:t>
       </w:r>
       <w:r>
         <w:t xml:space="preserve"> данных</w:t>
       </w:r>
-      <w:bookmarkEnd w:id="18"/>
+      <w:bookmarkEnd w:id="17"/>
     </w:p>
     <w:p>
       <w:pPr>
@@ -6261,14 +6361,14 @@
           <w:numId w:val="43"/>
         </w:numPr>
       </w:pPr>
-      <w:bookmarkStart w:id="19" w:name="_Toc90861828"/>
+      <w:bookmarkStart w:id="18" w:name="_Toc90863887"/>
       <w:r>
         <w:t>П</w:t>
       </w:r>
       <w:r>
         <w:t>оток ядра</w:t>
       </w:r>
-      <w:bookmarkEnd w:id="19"/>
+      <w:bookmarkEnd w:id="18"/>
     </w:p>
     <w:p>
       <w:r>
@@ -6356,16 +6456,7 @@
         <w:t>механизм планирования основывается на приоритетах.</w:t>
       </w:r>
       <w:r>
-        <w:t xml:space="preserve"> </w:t>
-      </w:r>
-      <w:r>
-        <w:t xml:space="preserve">Когда процесс просыпается, ядро устанавливает </w:t>
-      </w:r>
-      <w:r>
-        <w:t>значение текущего приоритета</w:t>
-      </w:r>
-      <w:r>
-        <w:t>, равное значению приоритета сна события или ресурса, на котором он был заблокирован. Такой процесс будет назначен на выполнение раньше, чем другие процессы в режиме задачи.</w:t>
+        <w:t xml:space="preserve"> Когда процесс просыпается, ядро устанавливает значение текущего приоритета, равное значению приоритета сна события или ресурса, на котором он был заблокирован. Такой процесс будет назначен на выполнение раньше, чем другие процессы в режиме задачи.</w:t>
       </w:r>
     </w:p>
     <w:p>
@@ -6386,7 +6477,7 @@
           <w:numId w:val="43"/>
         </w:numPr>
       </w:pPr>
-      <w:bookmarkStart w:id="20" w:name="_Toc90861829"/>
+      <w:bookmarkStart w:id="19" w:name="_Toc90863888"/>
       <w:r>
         <w:lastRenderedPageBreak/>
         <w:t>Запуск</w:t>
@@ -6400,7 +6491,7 @@
       <w:r>
         <w:t xml:space="preserve"> пользователя из пространства ядра</w:t>
       </w:r>
-      <w:bookmarkEnd w:id="20"/>
+      <w:bookmarkEnd w:id="19"/>
     </w:p>
     <w:p>
       <w:r>
@@ -6486,10 +6577,30 @@
         <w:t>Внутренняя реализация</w:t>
       </w:r>
       <w:r>
-        <w:t xml:space="preserve"> функции представлена на рисунке 1.</w:t>
-      </w:r>
-    </w:p>
-    <w:p/>
+        <w:t xml:space="preserve"> ф</w:t>
+      </w:r>
+      <w:r>
+        <w:t>ункции представлена на рисунке 2</w:t>
+      </w:r>
+      <w:r>
+        <w:rPr>
+          <w:lang w:val="en-US"/>
+        </w:rPr>
+        <w:t xml:space="preserve"> [</w:t>
+      </w:r>
+      <w:r>
+        <w:t>6</w:t>
+      </w:r>
+      <w:r>
+        <w:rPr>
+          <w:lang w:val="en-US"/>
+        </w:rPr>
+        <w:t>]</w:t>
+      </w:r>
+      <w:r>
+        <w:t>.</w:t>
+      </w:r>
+    </w:p>
     <w:p>
       <w:pPr>
         <w:ind w:firstLine="0"/>
@@ -6505,9 +6616,9 @@
           <w:lang w:eastAsia="ru-RU"/>
         </w:rPr>
         <w:drawing>
-          <wp:inline distT="0" distB="0" distL="0" distR="0" wp14:anchorId="7713DC43" wp14:editId="4FF5DB45">
-            <wp:extent cx="5940425" cy="3746499"/>
-            <wp:effectExtent l="0" t="0" r="3175" b="6985"/>
+          <wp:inline distT="0" distB="0" distL="0" distR="0" wp14:anchorId="0226BD18" wp14:editId="2330FD70">
+            <wp:extent cx="5074534" cy="3200400"/>
+            <wp:effectExtent l="0" t="0" r="0" b="0"/>
             <wp:docPr id="4" name="Рисунок 4"/>
             <wp:cNvGraphicFramePr>
               <a:graphicFrameLocks xmlns:a="http://schemas.openxmlformats.org/drawingml/2006/main" noChangeAspect="1"/>
@@ -6537,7 +6648,7 @@
                   <pic:spPr bwMode="auto">
                     <a:xfrm>
                       <a:off x="0" y="0"/>
-                      <a:ext cx="5940425" cy="3746499"/>
+                      <a:ext cx="5092986" cy="3212037"/>
                     </a:xfrm>
                     <a:prstGeom prst="rect">
                       <a:avLst/>
@@ -6566,7 +6677,7 @@
         <w:rPr>
           <w:szCs w:val="24"/>
         </w:rPr>
-        <w:t>Рисунок 1</w:t>
+        <w:t>Рисунок 2</w:t>
       </w:r>
       <w:r>
         <w:rPr>
@@ -6614,7 +6725,15 @@
         <w:t>.</w:t>
       </w:r>
     </w:p>
-    <w:p/>
+    <w:p>
+      <w:pPr>
+        <w:ind w:firstLine="0"/>
+        <w:jc w:val="center"/>
+        <w:rPr>
+          <w:szCs w:val="24"/>
+        </w:rPr>
+      </w:pPr>
+    </w:p>
     <w:p>
       <w:pPr>
         <w:spacing w:line="259" w:lineRule="auto"/>
@@ -6622,7 +6741,71 @@
         <w:jc w:val="left"/>
       </w:pPr>
       <w:r>
-        <w:br w:type="page"/>
+        <w:t xml:space="preserve">Функция использует для своей работы структуру </w:t>
+      </w:r>
+      <w:proofErr w:type="spellStart"/>
+      <w:r>
+        <w:rPr>
+          <w:i/>
+        </w:rPr>
+        <w:t>struct</w:t>
+      </w:r>
+      <w:proofErr w:type="spellEnd"/>
+      <w:r>
+        <w:rPr>
+          <w:i/>
+        </w:rPr>
+        <w:t xml:space="preserve"> </w:t>
+      </w:r>
+      <w:proofErr w:type="spellStart"/>
+      <w:r>
+        <w:rPr>
+          <w:i/>
+        </w:rPr>
+        <w:t>subprocess_info</w:t>
+      </w:r>
+      <w:proofErr w:type="spellEnd"/>
+      <w:r>
+        <w:t>.</w:t>
+      </w:r>
+    </w:p>
+    <w:p>
+      <w:pPr>
+        <w:spacing w:line="259" w:lineRule="auto"/>
+        <w:ind w:firstLine="0"/>
+        <w:jc w:val="center"/>
+        <w:rPr>
+          <w:lang w:val="en-US"/>
+        </w:rPr>
+      </w:pPr>
+      <w:r>
+        <w:rPr>
+          <w:lang w:val="en-US"/>
+        </w:rPr>
+        <w:pict>
+          <v:shapetype id="_x0000_t75" coordsize="21600,21600" o:spt="75" o:preferrelative="t" path="m@4@5l@4@11@9@11@9@5xe" filled="f" stroked="f">
+            <v:stroke joinstyle="miter"/>
+            <v:formulas>
+              <v:f eqn="if lineDrawn pixelLineWidth 0"/>
+              <v:f eqn="sum @0 1 0"/>
+              <v:f eqn="sum 0 0 @1"/>
+              <v:f eqn="prod @2 1 2"/>
+              <v:f eqn="prod @3 21600 pixelWidth"/>
+              <v:f eqn="prod @3 21600 pixelHeight"/>
+              <v:f eqn="sum @0 0 1"/>
+              <v:f eqn="prod @6 1 2"/>
+              <v:f eqn="prod @7 21600 pixelWidth"/>
+              <v:f eqn="sum @8 21600 0"/>
+              <v:f eqn="prod @7 21600 pixelHeight"/>
+              <v:f eqn="sum @10 21600 0"/>
+            </v:formulas>
+            <v:path o:extrusionok="f" gradientshapeok="t" o:connecttype="rect"/>
+            <o:lock v:ext="edit" aspectratio="t"/>
+          </v:shapetype>
+          <v:shape id="_x0000_i1042" type="#_x0000_t75" style="width:350pt;height:192.65pt">
+            <v:imagedata r:id="rId11" o:title="Снимок экрана (122)"/>
+          </v:shape>
+        </w:pict>
       </w:r>
     </w:p>
     <w:p>
@@ -6633,12 +6816,12 @@
           <w:numId w:val="43"/>
         </w:numPr>
       </w:pPr>
-      <w:bookmarkStart w:id="21" w:name="_Toc90861830"/>
+      <w:bookmarkStart w:id="20" w:name="_Toc90863889"/>
       <w:r>
         <w:lastRenderedPageBreak/>
         <w:t>Конструкторский раздел</w:t>
       </w:r>
-      <w:bookmarkEnd w:id="21"/>
+      <w:bookmarkEnd w:id="20"/>
       <w:r>
         <w:t xml:space="preserve"> </w:t>
       </w:r>
@@ -6651,11 +6834,11 @@
           <w:numId w:val="43"/>
         </w:numPr>
       </w:pPr>
-      <w:bookmarkStart w:id="22" w:name="_Toc90861831"/>
+      <w:bookmarkStart w:id="21" w:name="_Toc90863890"/>
       <w:r>
         <w:t>Требования к программному обеспечению</w:t>
       </w:r>
-      <w:bookmarkEnd w:id="22"/>
+      <w:bookmarkEnd w:id="21"/>
     </w:p>
     <w:p>
       <w:pPr>
@@ -6692,11 +6875,11 @@
           <w:numId w:val="43"/>
         </w:numPr>
       </w:pPr>
-      <w:bookmarkStart w:id="23" w:name="_Toc90861832"/>
+      <w:bookmarkStart w:id="22" w:name="_Toc90863891"/>
       <w:r>
         <w:t>Регистрация драйвера</w:t>
       </w:r>
-      <w:bookmarkEnd w:id="23"/>
+      <w:bookmarkEnd w:id="22"/>
     </w:p>
     <w:p>
       <w:r>
@@ -6710,13 +6893,13 @@
           <w:lang w:eastAsia="ru-RU"/>
         </w:rPr>
         <w:drawing>
-          <wp:anchor distT="0" distB="0" distL="114300" distR="114300" simplePos="0" relativeHeight="251670528" behindDoc="0" locked="0" layoutInCell="1" allowOverlap="1" wp14:anchorId="25E9B352" wp14:editId="11910EAF">
+          <wp:anchor distT="0" distB="0" distL="114300" distR="114300" simplePos="0" relativeHeight="251670528" behindDoc="0" locked="0" layoutInCell="1" allowOverlap="1" wp14:anchorId="2977829D" wp14:editId="68DA921B">
             <wp:simplePos x="0" y="0"/>
             <wp:positionH relativeFrom="margin">
-              <wp:align>center</wp:align>
+              <wp:align>left</wp:align>
             </wp:positionH>
             <wp:positionV relativeFrom="paragraph">
-              <wp:posOffset>1130300</wp:posOffset>
+              <wp:posOffset>1087967</wp:posOffset>
             </wp:positionV>
             <wp:extent cx="3732530" cy="3054985"/>
             <wp:effectExtent l="0" t="0" r="1270" b="0"/>
@@ -6735,7 +6918,7 @@
                     </pic:cNvPicPr>
                   </pic:nvPicPr>
                   <pic:blipFill>
-                    <a:blip r:embed="rId11">
+                    <a:blip r:embed="rId12">
                       <a:extLst>
                         <a:ext uri="{28A0092B-C50C-407E-A947-70E740481C1C}">
                           <a14:useLocalDpi xmlns:a14="http://schemas.microsoft.com/office/drawing/2010/main" val="0"/>
@@ -6813,16 +6996,7 @@
         <w:jc w:val="center"/>
       </w:pPr>
     </w:p>
-    <w:p>
-      <w:pPr>
-        <w:pStyle w:val="Textbody"/>
-        <w:ind w:firstLine="0"/>
-        <w:jc w:val="center"/>
-      </w:pPr>
-      <w:r>
-        <w:t>Рисунок 2. Структура usb_driver.</w:t>
-      </w:r>
-    </w:p>
+    <w:p/>
     <w:p>
       <w:r>
         <w:t>Для регистрации USB драйвера мыши следует рассматривать следующие поля структуры:</w:t>
@@ -6871,25 +7045,7 @@
         <w:t>usb_interface</w:t>
       </w:r>
       <w:r>
-        <w:t xml:space="preserve">. В случае соответствия драйвера и указанного устройства, драйвер также инициализирует локальные структуры, необходимые для управления USB устройством. Так, в данной работе, в случае успешной проверки, будет выполнена инициализация структур </w:t>
-      </w:r>
-      <w:r>
-        <w:rPr>
-          <w:i/>
-        </w:rPr>
-        <w:t>usb_mouse</w:t>
-      </w:r>
-      <w:r>
-        <w:t xml:space="preserve">, </w:t>
-      </w:r>
-      <w:r>
-        <w:rPr>
-          <w:i/>
-        </w:rPr>
-        <w:t>input_dev</w:t>
-      </w:r>
-      <w:r>
-        <w:t xml:space="preserve">, выделена и проинициализирована память </w:t>
+        <w:t xml:space="preserve">. В случае соответствия драйвера и указанного устройства, драйвер также инициализирует локальные структуры, необходимые для управления USB устройством. Так, в данной работе, в случае успешной проверки, будет выполнена инициализация структур, выделена и проинициализирована память </w:t>
       </w:r>
       <w:r>
         <w:rPr>
@@ -6997,18 +7153,13 @@
           <w:numId w:val="43"/>
         </w:numPr>
       </w:pPr>
-      <w:bookmarkStart w:id="24" w:name="_Toc90861833"/>
+      <w:bookmarkStart w:id="23" w:name="_Toc90863892"/>
       <w:r>
         <w:t>Подключение мыши</w:t>
       </w:r>
-      <w:bookmarkEnd w:id="24"/>
-    </w:p>
-    <w:p>
-      <w:pPr>
-        <w:rPr>
-          <w:lang w:val="en-US"/>
-        </w:rPr>
-      </w:pPr>
+      <w:bookmarkEnd w:id="23"/>
+    </w:p>
+    <w:p>
       <w:r>
         <w:t xml:space="preserve">В результате успешной регистрации структуры </w:t>
       </w:r>
@@ -7132,33 +7283,20 @@
     </w:p>
     <w:p>
       <w:pPr>
-        <w:pStyle w:val="a5"/>
+        <w:pStyle w:val="2"/>
         <w:numPr>
           <w:ilvl w:val="1"/>
           <w:numId w:val="43"/>
         </w:numPr>
-        <w:rPr>
-          <w:rFonts w:eastAsiaTheme="majorEastAsia" w:cstheme="majorBidi"/>
-          <w:b/>
-          <w:szCs w:val="26"/>
-        </w:rPr>
-      </w:pPr>
-      <w:r>
-        <w:rPr>
-          <w:rFonts w:eastAsiaTheme="majorEastAsia" w:cstheme="majorBidi"/>
-          <w:b/>
-          <w:szCs w:val="26"/>
-        </w:rPr>
+      </w:pPr>
+      <w:bookmarkStart w:id="24" w:name="_Toc90863893"/>
+      <w:r>
         <w:t>Работа</w:t>
       </w:r>
       <w:r>
-        <w:rPr>
-          <w:rFonts w:eastAsiaTheme="majorEastAsia" w:cstheme="majorBidi"/>
-          <w:b/>
-          <w:szCs w:val="26"/>
-        </w:rPr>
         <w:t xml:space="preserve"> потока</w:t>
       </w:r>
+      <w:bookmarkEnd w:id="24"/>
     </w:p>
     <w:p>
       <w:pPr>
@@ -7193,7 +7331,13 @@
       </w:r>
       <w:proofErr w:type="spellEnd"/>
       <w:r>
-        <w:t xml:space="preserve"> при успешной проверке подключенного устройства и инициализации локальных структур, следует выполнить создание потока ядра, задача которого асинхронно с помощью пользовательской функции выполнять воспроизведения звуковых сигналов. Необходимость создания дополнительного потока объясняется требованием воспроизведения музыки как фонового процесса, т. е. после нажатия клавиши мыши пользователь может продолжить работу, не дожидаясь окончания воспроизведения.</w:t>
+        <w:t xml:space="preserve"> при успешной проверке </w:t>
+      </w:r>
+      <w:r>
+        <w:t xml:space="preserve">устройства и инициализации всех </w:t>
+      </w:r>
+      <w:r>
+        <w:t>структур, следует выполнить создание потока ядра, задача которого асинхронно с помощью пользовательской функции выполнять воспроизведения звуковых сигналов. Необходимость создания дополнительного потока объясняется требованием воспроизведения музыки как фонового процесса, т. е. после нажатия клавиши мыши пользователь может продолжить работу, не дожидаясь окончания воспроизведения.</w:t>
       </w:r>
       <w:r>
         <w:t xml:space="preserve"> </w:t>
@@ -7264,6 +7408,7 @@
     </w:p>
     <w:p>
       <w:pPr>
+        <w:ind w:firstLine="0"/>
         <w:rPr>
           <w:b/>
           <w:i/>
@@ -7276,7 +7421,7 @@
         </w:rPr>
         <w:lastRenderedPageBreak/>
         <w:drawing>
-          <wp:anchor distT="0" distB="0" distL="114300" distR="114300" simplePos="0" relativeHeight="251667456" behindDoc="0" locked="0" layoutInCell="1" allowOverlap="1" wp14:anchorId="04ED0467" wp14:editId="13CE9912">
+          <wp:anchor distT="0" distB="0" distL="114300" distR="114300" simplePos="0" relativeHeight="251667456" behindDoc="0" locked="0" layoutInCell="1" allowOverlap="1" wp14:anchorId="2424042E" wp14:editId="14C1218B">
             <wp:simplePos x="0" y="0"/>
             <wp:positionH relativeFrom="margin">
               <wp:align>center</wp:align>
@@ -7301,7 +7446,7 @@
                     </pic:cNvPicPr>
                   </pic:nvPicPr>
                   <pic:blipFill>
-                    <a:blip r:embed="rId12">
+                    <a:blip r:embed="rId13">
                       <a:extLst>
                         <a:ext uri="{28A0092B-C50C-407E-A947-70E740481C1C}">
                           <a14:useLocalDpi xmlns:a14="http://schemas.microsoft.com/office/drawing/2010/main" val="0"/>
@@ -7335,41 +7480,6 @@
           </wp:anchor>
         </w:drawing>
       </w:r>
-      <w:r>
-        <w:rPr>
-          <w:i/>
-        </w:rPr>
-        <w:t>.</w:t>
-      </w:r>
-    </w:p>
-    <w:p>
-      <w:pPr>
-        <w:ind w:firstLine="0"/>
-        <w:jc w:val="center"/>
-      </w:pPr>
-      <w:r>
-        <w:t xml:space="preserve">Рисунок 3. Функция </w:t>
-      </w:r>
-      <w:proofErr w:type="spellStart"/>
-      <w:r>
-        <w:rPr>
-          <w:i/>
-        </w:rPr>
-        <w:t>call_usermodehelper</w:t>
-      </w:r>
-      <w:proofErr w:type="spellEnd"/>
-      <w:r>
-        <w:rPr>
-          <w:i/>
-        </w:rPr>
-        <w:t>.</w:t>
-      </w:r>
-    </w:p>
-    <w:p>
-      <w:pPr>
-        <w:pStyle w:val="Textbody"/>
-        <w:ind w:firstLine="0"/>
-      </w:pPr>
     </w:p>
     <w:p>
       <w:pPr>
@@ -7512,66 +7622,70 @@
         </w:rPr>
         <w:t>Ожидание потоком</w:t>
       </w:r>
-    </w:p>
-    <w:p>
-      <w:r>
-        <w:t xml:space="preserve">После запуска приложения в пользовательском режиме, поток засыпает, чтобы освободить процессор. </w:t>
-      </w:r>
-      <w:r>
-        <w:t xml:space="preserve">Поток будет «спать», ожидая нажатия клавиши </w:t>
-      </w:r>
-      <w:r>
-        <w:lastRenderedPageBreak/>
-        <w:t xml:space="preserve">мыши. </w:t>
-      </w:r>
-      <w:r>
-        <w:t xml:space="preserve">Перевод потока в спящий режим осуществляется с помощью функции </w:t>
-      </w:r>
-      <w:proofErr w:type="spellStart"/>
-      <w:r>
-        <w:rPr>
-          <w:i/>
-        </w:rPr>
-        <w:t>usleep</w:t>
-      </w:r>
-      <w:proofErr w:type="spellEnd"/>
-      <w:r>
-        <w:rPr>
-          <w:i/>
-        </w:rPr>
-        <w:t>_</w:t>
-      </w:r>
-      <w:r>
-        <w:rPr>
-          <w:i/>
-          <w:lang w:val="en-US"/>
-        </w:rPr>
-        <w:t>range</w:t>
-      </w:r>
-      <w:r>
-        <w:t>.</w:t>
-      </w:r>
-    </w:p>
-    <w:p>
-      <w:pPr>
-        <w:pStyle w:val="Textbody"/>
-        <w:ind w:firstLine="0"/>
-        <w:jc w:val="center"/>
-      </w:pPr>
-    </w:p>
-    <w:p>
-      <w:pPr>
-        <w:ind w:firstLine="0"/>
+      <w:r>
         <w:rPr>
           <w:b/>
           <w:i/>
         </w:rPr>
-      </w:pPr>
-      <w:r>
+        <w:t xml:space="preserve"> сигнала</w:t>
+      </w:r>
+    </w:p>
+    <w:p>
+      <w:r>
+        <w:t xml:space="preserve">После запуска приложения в пользовательском режиме, поток засыпает, чтобы освободить процессор. </w:t>
+      </w:r>
+      <w:r>
+        <w:t xml:space="preserve">Поток будет «спать», ожидая нажатия клавиши мыши. </w:t>
+      </w:r>
+      <w:r>
+        <w:t xml:space="preserve">Перевод потока в спящий режим осуществляется с помощью функции </w:t>
+      </w:r>
+      <w:proofErr w:type="spellStart"/>
+      <w:r>
+        <w:rPr>
+          <w:i/>
+        </w:rPr>
+        <w:t>usleep</w:t>
+      </w:r>
+      <w:proofErr w:type="spellEnd"/>
+      <w:r>
+        <w:rPr>
+          <w:i/>
+        </w:rPr>
+        <w:t>_</w:t>
+      </w:r>
+      <w:r>
+        <w:rPr>
+          <w:i/>
+          <w:lang w:val="en-US"/>
+        </w:rPr>
+        <w:t>range</w:t>
+      </w:r>
+      <w:r>
+        <w:t>.</w:t>
+      </w:r>
+    </w:p>
+    <w:p>
+      <w:pPr>
+        <w:pStyle w:val="Textbody"/>
+        <w:ind w:firstLine="0"/>
+        <w:jc w:val="center"/>
+      </w:pPr>
+    </w:p>
+    <w:p>
+      <w:pPr>
+        <w:ind w:firstLine="0"/>
         <w:rPr>
           <w:b/>
           <w:i/>
         </w:rPr>
+      </w:pPr>
+      <w:r>
+        <w:rPr>
+          <w:b/>
+          <w:i/>
+        </w:rPr>
+        <w:lastRenderedPageBreak/>
         <w:t>Завершение работы потока</w:t>
       </w:r>
     </w:p>
@@ -7617,7 +7731,7 @@
     <w:p>
       <w:pPr>
         <w:ind w:firstLine="0"/>
-        <w:jc w:val="center"/>
+        <w:jc w:val="left"/>
       </w:pPr>
       <w:r>
         <w:rPr>
@@ -7625,7 +7739,7 @@
           <w:lang w:eastAsia="ru-RU"/>
         </w:rPr>
         <w:drawing>
-          <wp:inline distT="0" distB="0" distL="0" distR="0" wp14:anchorId="77D2FD1C" wp14:editId="74451680">
+          <wp:inline distT="0" distB="0" distL="0" distR="0" wp14:anchorId="50309A40" wp14:editId="739A7166">
             <wp:extent cx="3596640" cy="2843610"/>
             <wp:effectExtent l="0" t="0" r="3810" b="0"/>
             <wp:docPr id="13" name="Рисунок 13" descr="C:\Users\plato\AppData\Local\Microsoft\Windows\INetCache\Content.Word\Снимок экрана (120).png"/>
@@ -7642,7 +7756,7 @@
                     </pic:cNvPicPr>
                   </pic:nvPicPr>
                   <pic:blipFill>
-                    <a:blip r:embed="rId13">
+                    <a:blip r:embed="rId14">
                       <a:extLst>
                         <a:ext uri="{28A0092B-C50C-407E-A947-70E740481C1C}">
                           <a14:useLocalDpi xmlns:a14="http://schemas.microsoft.com/office/drawing/2010/main" val="0"/>
@@ -7679,24 +7793,6 @@
         <w:ind w:firstLine="0"/>
         <w:jc w:val="center"/>
       </w:pPr>
-      <w:r>
-        <w:t xml:space="preserve">Рисунок 5. Функция </w:t>
-      </w:r>
-      <w:r>
-        <w:rPr>
-          <w:i/>
-        </w:rPr>
-        <w:t>kthread_stop</w:t>
-      </w:r>
-      <w:r>
-        <w:t>.</w:t>
-      </w:r>
-    </w:p>
-    <w:p>
-      <w:pPr>
-        <w:ind w:firstLine="0"/>
-        <w:jc w:val="center"/>
-      </w:pPr>
     </w:p>
     <w:p>
       <w:pPr>
@@ -7706,7 +7802,7 @@
           <w:numId w:val="43"/>
         </w:numPr>
       </w:pPr>
-      <w:bookmarkStart w:id="25" w:name="_Toc90861834"/>
+      <w:bookmarkStart w:id="25" w:name="_Toc90863894"/>
       <w:r>
         <w:t>Обработка сообщений от устройства</w:t>
       </w:r>
@@ -7744,7 +7840,7 @@
           <w:lang w:eastAsia="ru-RU" w:bidi="ar-SA"/>
         </w:rPr>
         <w:drawing>
-          <wp:anchor distT="0" distB="0" distL="114300" distR="114300" simplePos="0" relativeHeight="251672576" behindDoc="0" locked="0" layoutInCell="1" allowOverlap="1" wp14:anchorId="197D2C1B" wp14:editId="7211C82B">
+          <wp:anchor distT="0" distB="0" distL="114300" distR="114300" simplePos="0" relativeHeight="251672576" behindDoc="0" locked="0" layoutInCell="1" allowOverlap="1" wp14:anchorId="06FD4254" wp14:editId="3CE65620">
             <wp:simplePos x="0" y="0"/>
             <wp:positionH relativeFrom="column">
               <wp:posOffset>34925</wp:posOffset>
@@ -7769,7 +7865,7 @@
                     </pic:cNvPicPr>
                   </pic:nvPicPr>
                   <pic:blipFill>
-                    <a:blip r:embed="rId14">
+                    <a:blip r:embed="rId15">
                       <a:extLst>
                         <a:ext uri="{28A0092B-C50C-407E-A947-70E740481C1C}">
                           <a14:useLocalDpi xmlns:a14="http://schemas.microsoft.com/office/drawing/2010/main" val="0"/>
@@ -7844,6 +7940,7 @@
         <w:t>0].</w:t>
       </w:r>
     </w:p>
+    <w:p/>
     <w:p>
       <w:pPr>
         <w:pStyle w:val="2"/>
@@ -7852,67 +7949,51 @@
           <w:numId w:val="43"/>
         </w:numPr>
       </w:pPr>
-      <w:bookmarkStart w:id="26" w:name="_Toc90861835"/>
+      <w:bookmarkStart w:id="26" w:name="_Toc90863895"/>
+      <w:r>
+        <w:t>Схемы алгоритмов работы функции обработки событий</w:t>
+      </w:r>
+      <w:bookmarkEnd w:id="26"/>
+    </w:p>
+    <w:p>
+      <w:r>
+        <w:t>На рисунке 3</w:t>
+      </w:r>
+      <w:r>
+        <w:t xml:space="preserve"> представлена схема алгоритма работы функции </w:t>
+      </w:r>
+      <w:r>
+        <w:rPr>
+          <w:i/>
+        </w:rPr>
+        <w:t>set_mouse_status</w:t>
+      </w:r>
+      <w:r>
+        <w:rPr>
+          <w:i/>
+        </w:rPr>
+        <w:t xml:space="preserve">, </w:t>
+      </w:r>
+      <w:r>
+        <w:t>выполняющей инициализацию текущ</w:t>
+      </w:r>
+      <w:r>
+        <w:t>его состояния мыши по нажатию клавиши</w:t>
+      </w:r>
+      <w:r>
+        <w:t>.</w:t>
+      </w:r>
+    </w:p>
+    <w:p>
+      <w:pPr>
+        <w:ind w:firstLine="0"/>
+        <w:jc w:val="center"/>
+      </w:pPr>
       <w:r>
         <w:lastRenderedPageBreak/>
-        <w:t>Схемы алгоритмов работы функции обработки событий</w:t>
-      </w:r>
-      <w:bookmarkEnd w:id="26"/>
-    </w:p>
-    <w:p>
-      <w:r>
-        <w:t xml:space="preserve">На рисунке 6 представлена схема алгоритма работы функции </w:t>
-      </w:r>
-      <w:r>
-        <w:rPr>
-          <w:i/>
-        </w:rPr>
-        <w:t>set_mouse_status</w:t>
-      </w:r>
-      <w:r>
-        <w:rPr>
-          <w:i/>
-        </w:rPr>
-        <w:t xml:space="preserve">, </w:t>
-      </w:r>
-      <w:r>
-        <w:t>выполняющей инициализацию текущ</w:t>
-      </w:r>
-      <w:r>
-        <w:t>его состояния мыши по нажатию клавиши</w:t>
-      </w:r>
-      <w:r>
-        <w:t>.</w:t>
-      </w:r>
-    </w:p>
-    <w:p>
-      <w:pPr>
-        <w:ind w:firstLine="0"/>
-        <w:jc w:val="center"/>
-      </w:pPr>
-      <w:r>
         <w:pict>
-          <v:shapetype id="_x0000_t75" coordsize="21600,21600" o:spt="75" o:preferrelative="t" path="m@4@5l@4@11@9@11@9@5xe" filled="f" stroked="f">
-            <v:stroke joinstyle="miter"/>
-            <v:formulas>
-              <v:f eqn="if lineDrawn pixelLineWidth 0"/>
-              <v:f eqn="sum @0 1 0"/>
-              <v:f eqn="sum 0 0 @1"/>
-              <v:f eqn="prod @2 1 2"/>
-              <v:f eqn="prod @3 21600 pixelWidth"/>
-              <v:f eqn="prod @3 21600 pixelHeight"/>
-              <v:f eqn="sum @0 0 1"/>
-              <v:f eqn="prod @6 1 2"/>
-              <v:f eqn="prod @7 21600 pixelWidth"/>
-              <v:f eqn="sum @8 21600 0"/>
-              <v:f eqn="prod @7 21600 pixelHeight"/>
-              <v:f eqn="sum @10 21600 0"/>
-            </v:formulas>
-            <v:path o:extrusionok="f" gradientshapeok="t" o:connecttype="rect"/>
-            <o:lock v:ext="edit" aspectratio="t"/>
-          </v:shapetype>
-          <v:shape id="_x0000_i1105" type="#_x0000_t75" style="width:326pt;height:488pt">
-            <v:imagedata r:id="rId15" o:title="10"/>
+          <v:shape id="_x0000_i1025" type="#_x0000_t75" style="width:326pt;height:488pt">
+            <v:imagedata r:id="rId16" o:title="10"/>
           </v:shape>
         </w:pict>
       </w:r>
@@ -7923,7 +8004,10 @@
         <w:jc w:val="center"/>
       </w:pPr>
       <w:r>
-        <w:t xml:space="preserve">Рисунок 6. Схема алгоритма работы функции </w:t>
+        <w:t>Рисунок 3</w:t>
+      </w:r>
+      <w:r>
+        <w:t xml:space="preserve">. Схема алгоритма работы функции </w:t>
       </w:r>
       <w:r>
         <w:rPr>
@@ -7938,7 +8022,10 @@
     <w:p/>
     <w:p>
       <w:r>
-        <w:t xml:space="preserve">На рисунке 7 представлена схема алгоритма работы функции </w:t>
+        <w:t>На рисунке 4</w:t>
+      </w:r>
+      <w:r>
+        <w:t xml:space="preserve"> представлена схема алгоритма работы функции </w:t>
       </w:r>
       <w:r>
         <w:rPr>
@@ -7964,8 +8051,8 @@
       <w:r>
         <w:lastRenderedPageBreak/>
         <w:pict>
-          <v:shape id="_x0000_i1107" type="#_x0000_t75" style="width:467.35pt;height:476pt">
-            <v:imagedata r:id="rId16" o:title="11"/>
+          <v:shape id="_x0000_i1026" type="#_x0000_t75" style="width:467.35pt;height:476pt">
+            <v:imagedata r:id="rId17" o:title="11"/>
           </v:shape>
         </w:pict>
       </w:r>
@@ -7975,8 +8062,17 @@
         <w:ind w:firstLine="0"/>
         <w:jc w:val="center"/>
       </w:pPr>
-      <w:r>
-        <w:t xml:space="preserve">Рисунок 7. Схема алгоритма работы функции </w:t>
+    </w:p>
+    <w:p>
+      <w:pPr>
+        <w:ind w:firstLine="0"/>
+        <w:jc w:val="center"/>
+      </w:pPr>
+      <w:r>
+        <w:t>Рисунок 4</w:t>
+      </w:r>
+      <w:r>
+        <w:t xml:space="preserve">. Схема алгоритма работы функции </w:t>
       </w:r>
       <w:r>
         <w:rPr>
@@ -8005,7 +8101,7 @@
           <w:numId w:val="43"/>
         </w:numPr>
       </w:pPr>
-      <w:bookmarkStart w:id="27" w:name="_Toc90861836"/>
+      <w:bookmarkStart w:id="27" w:name="_Toc90863896"/>
       <w:r>
         <w:lastRenderedPageBreak/>
         <w:t>Технологический раздел</w:t>
@@ -8020,7 +8116,7 @@
           <w:numId w:val="43"/>
         </w:numPr>
       </w:pPr>
-      <w:bookmarkStart w:id="28" w:name="_Toc90861837"/>
+      <w:bookmarkStart w:id="28" w:name="_Toc90863897"/>
       <w:r>
         <w:t>Выбор я</w:t>
       </w:r>
@@ -8083,7 +8179,7 @@
           <w:numId w:val="43"/>
         </w:numPr>
       </w:pPr>
-      <w:bookmarkStart w:id="29" w:name="_Toc90861838"/>
+      <w:bookmarkStart w:id="29" w:name="_Toc90863898"/>
       <w:r>
         <w:t>Описание ключевых моментов реализации</w:t>
       </w:r>
@@ -8208,8 +8304,8 @@
       </w:pPr>
       <w:r>
         <w:pict>
-          <v:shape id="_x0000_i1028" type="#_x0000_t75" style="width:307.35pt;height:81.35pt">
-            <v:imagedata r:id="rId17" o:title="9"/>
+          <v:shape id="_x0000_i1027" type="#_x0000_t75" style="width:307.35pt;height:81.35pt">
+            <v:imagedata r:id="rId18" o:title="9"/>
           </v:shape>
         </w:pict>
       </w:r>
@@ -8306,8 +8402,8 @@
       </w:pPr>
       <w:r>
         <w:pict>
-          <v:shape id="_x0000_i1029" type="#_x0000_t75" style="width:217.35pt;height:139.35pt">
-            <v:imagedata r:id="rId18" o:title="3"/>
+          <v:shape id="_x0000_i1028" type="#_x0000_t75" style="width:217.35pt;height:139.35pt">
+            <v:imagedata r:id="rId19" o:title="3"/>
           </v:shape>
         </w:pict>
       </w:r>
@@ -8490,8 +8586,8 @@
       </w:pPr>
       <w:r>
         <w:pict>
-          <v:shape id="_x0000_i1030" type="#_x0000_t75" style="width:204pt;height:141.35pt">
-            <v:imagedata r:id="rId19" o:title="4" cropright="8684f"/>
+          <v:shape id="_x0000_i1029" type="#_x0000_t75" style="width:204pt;height:141.35pt">
+            <v:imagedata r:id="rId20" o:title="4" cropright="8684f"/>
           </v:shape>
         </w:pict>
       </w:r>
@@ -8503,8 +8599,8 @@
       </w:r>
       <w:r>
         <w:pict>
-          <v:shape id="_x0000_i1031" type="#_x0000_t75" style="width:208pt;height:152.65pt">
-            <v:imagedata r:id="rId20" o:title="5" cropright="17282f"/>
+          <v:shape id="_x0000_i1030" type="#_x0000_t75" style="width:208pt;height:152.65pt">
+            <v:imagedata r:id="rId21" o:title="5" cropright="17282f"/>
           </v:shape>
         </w:pict>
       </w:r>
@@ -8578,78 +8674,7 @@
       </w:pPr>
       <w:r>
         <w:pict>
-          <v:shape id="_x0000_i1032" type="#_x0000_t75" style="width:412.65pt;height:122.65pt">
-            <v:imagedata r:id="rId21" o:title="7"/>
-          </v:shape>
-        </w:pict>
-      </w:r>
-    </w:p>
-    <w:p>
-      <w:pPr>
-        <w:ind w:firstLine="0"/>
-        <w:jc w:val="left"/>
-      </w:pPr>
-    </w:p>
-    <w:p>
-      <w:pPr>
-        <w:ind w:firstLine="0"/>
-      </w:pPr>
-      <w:r>
-        <w:t xml:space="preserve">После подключения </w:t>
-      </w:r>
-      <w:r>
-        <w:rPr>
-          <w:lang w:val="en-US"/>
-        </w:rPr>
-        <w:t>USB</w:t>
-      </w:r>
-      <w:r>
-        <w:t xml:space="preserve"> </w:t>
-      </w:r>
-      <w:r>
-        <w:t xml:space="preserve">мыши вызывается функция </w:t>
-      </w:r>
-      <w:r>
-        <w:rPr>
-          <w:i/>
-          <w:lang w:val="en-US"/>
-        </w:rPr>
-        <w:t>probe</w:t>
-      </w:r>
-      <w:r>
-        <w:t>, где после успешной проверки соответствия драйвера устройству создается поток ядра.</w:t>
-      </w:r>
-    </w:p>
-    <w:p>
-      <w:pPr>
-        <w:ind w:firstLine="0"/>
-      </w:pPr>
-    </w:p>
-    <w:p>
-      <w:pPr>
-        <w:ind w:firstLine="0"/>
-      </w:pPr>
-      <w:r>
-        <w:t xml:space="preserve">Листинг 5 – </w:t>
-      </w:r>
-      <w:r>
-        <w:t>С</w:t>
-      </w:r>
-      <w:r>
-        <w:t>оздание потока ядра</w:t>
-      </w:r>
-      <w:r>
-        <w:t>.</w:t>
-      </w:r>
-    </w:p>
-    <w:p>
-      <w:pPr>
-        <w:ind w:firstLine="0"/>
-      </w:pPr>
-      <w:r>
-        <w:lastRenderedPageBreak/>
-        <w:pict>
-          <v:shape id="_x0000_i1033" type="#_x0000_t75" style="width:467.35pt;height:138.65pt">
+          <v:shape id="_x0000_i1031" type="#_x0000_t75" style="width:412.65pt;height:122.65pt">
             <v:imagedata r:id="rId22" o:title="7"/>
           </v:shape>
         </w:pict>
@@ -8658,42 +8683,67 @@
     <w:p>
       <w:pPr>
         <w:ind w:firstLine="0"/>
-      </w:pPr>
-    </w:p>
-    <w:p>
-      <w:pPr>
-        <w:ind w:firstLine="0"/>
-      </w:pPr>
-      <w:r>
-        <w:t xml:space="preserve">В качестве аргумента функции создания потока передается функция </w:t>
+        <w:jc w:val="left"/>
+      </w:pPr>
+    </w:p>
+    <w:p>
+      <w:pPr>
+        <w:ind w:firstLine="0"/>
+      </w:pPr>
+      <w:r>
+        <w:t xml:space="preserve">После подключения </w:t>
+      </w:r>
+      <w:r>
+        <w:rPr>
+          <w:lang w:val="en-US"/>
+        </w:rPr>
+        <w:t>USB</w:t>
+      </w:r>
+      <w:r>
+        <w:t xml:space="preserve"> </w:t>
+      </w:r>
+      <w:r>
+        <w:t xml:space="preserve">мыши вызывается функция </w:t>
       </w:r>
       <w:r>
         <w:rPr>
           <w:i/>
-        </w:rPr>
-        <w:t>play_</w:t>
-      </w:r>
-      <w:r>
-        <w:rPr>
-          <w:i/>
-          <w:lang w:val="en-US"/>
-        </w:rPr>
-        <w:t>handler</w:t>
-      </w:r>
-      <w:r>
-        <w:rPr>
-          <w:i/>
-        </w:rPr>
-        <w:t xml:space="preserve">, </w:t>
-      </w:r>
-      <w:r>
-        <w:t>которая в зависимости от состояния каждой кнопки выполняет воспроизведение звукового сигнала.</w:t>
-      </w:r>
-      <w:r>
-        <w:t xml:space="preserve"> После обновления статуса каждой кнопки поток засыпает</w:t>
-      </w:r>
-      <w:r>
-        <w:t>, тем самым освобождая процессор</w:t>
+          <w:lang w:val="en-US"/>
+        </w:rPr>
+        <w:t>probe</w:t>
+      </w:r>
+      <w:r>
+        <w:t>, где после успешной проверки соответствия драйвера устройству создается поток ядра.</w:t>
+      </w:r>
+    </w:p>
+    <w:p>
+      <w:pPr>
+        <w:ind w:firstLine="0"/>
+      </w:pPr>
+    </w:p>
+    <w:p>
+      <w:pPr>
+        <w:ind w:firstLine="0"/>
+      </w:pPr>
+    </w:p>
+    <w:p>
+      <w:pPr>
+        <w:ind w:firstLine="0"/>
+      </w:pPr>
+    </w:p>
+    <w:p>
+      <w:pPr>
+        <w:ind w:firstLine="0"/>
+      </w:pPr>
+      <w:r>
+        <w:lastRenderedPageBreak/>
+        <w:t xml:space="preserve">Листинг 5 – </w:t>
+      </w:r>
+      <w:r>
+        <w:t>С</w:t>
+      </w:r>
+      <w:r>
+        <w:t>оздание потока ядра</w:t>
       </w:r>
       <w:r>
         <w:t>.</w:t>
@@ -8704,36 +8754,9 @@
         <w:ind w:firstLine="0"/>
       </w:pPr>
       <w:r>
-        <w:t xml:space="preserve">Листинг 6 – Функция </w:t>
-      </w:r>
-      <w:r>
-        <w:rPr>
-          <w:i/>
-        </w:rPr>
-        <w:t>play_</w:t>
-      </w:r>
-      <w:r>
-        <w:rPr>
-          <w:i/>
-          <w:lang w:val="en-US"/>
-        </w:rPr>
-        <w:t>handler</w:t>
-      </w:r>
-      <w:r>
-        <w:rPr>
-          <w:i/>
-        </w:rPr>
-        <w:t>.</w:t>
-      </w:r>
-    </w:p>
-    <w:p>
-      <w:pPr>
-        <w:ind w:firstLine="0"/>
-      </w:pPr>
-      <w:r>
         <w:pict>
-          <v:shape id="_x0000_i1034" type="#_x0000_t75" style="width:384.65pt;height:304.65pt">
-            <v:imagedata r:id="rId23" o:title="4"/>
+          <v:shape id="_x0000_i1079" type="#_x0000_t75" style="width:467.35pt;height:168.65pt">
+            <v:imagedata r:id="rId23" o:title="1"/>
           </v:shape>
         </w:pict>
       </w:r>
@@ -8748,7 +8771,7 @@
         <w:ind w:firstLine="0"/>
       </w:pPr>
       <w:r>
-        <w:t xml:space="preserve">Для воспроизведения звукового сигнала, в функции дополнительного потока выполняется вызов функции </w:t>
+        <w:t xml:space="preserve">В качестве аргумента функции создания потока передается функция </w:t>
       </w:r>
       <w:r>
         <w:rPr>
@@ -8761,43 +8784,51 @@
           <w:i/>
           <w:lang w:val="en-US"/>
         </w:rPr>
-        <w:t>sound</w:t>
+        <w:t>handler</w:t>
       </w:r>
       <w:r>
         <w:rPr>
           <w:i/>
         </w:rPr>
-        <w:t xml:space="preserve">. </w:t>
-      </w:r>
-      <w:r>
-        <w:t xml:space="preserve">В зависимости от состояния кнопки </w:t>
-      </w:r>
-      <w:r>
-        <w:lastRenderedPageBreak/>
-        <w:t xml:space="preserve">из ядра </w:t>
-      </w:r>
-      <w:r>
-        <w:t xml:space="preserve">будет вызвана системная функция </w:t>
+        <w:t xml:space="preserve">, </w:t>
+      </w:r>
+      <w:r>
+        <w:t>которая в зависимости от состояния каждой кнопки выполняет воспроизведение звукового сигнала.</w:t>
+      </w:r>
+      <w:r>
+        <w:t xml:space="preserve"> После обновления статуса каждой кнопки поток засыпает</w:t>
+      </w:r>
+      <w:r>
+        <w:t>, тем самым освобождая процессор</w:t>
+      </w:r>
+      <w:r>
+        <w:t>.</w:t>
+      </w:r>
+    </w:p>
+    <w:p>
+      <w:pPr>
+        <w:ind w:firstLine="0"/>
+      </w:pPr>
+      <w:r>
+        <w:t xml:space="preserve">Листинг 6 – Функция </w:t>
       </w:r>
       <w:r>
         <w:rPr>
           <w:i/>
         </w:rPr>
-        <w:t>call_usermodehelper</w:t>
-      </w:r>
-      <w:r>
-        <w:t xml:space="preserve">. Если состояние соответствует нажатию, то системной функции на вход передается полный путь файла звукового сигнала нажатия. Аналогично для состояния </w:t>
-      </w:r>
-      <w:r>
-        <w:t>«</w:t>
-      </w:r>
-      <w:r>
-        <w:t>отпущена</w:t>
-      </w:r>
-      <w:r>
-        <w:t>»</w:t>
-      </w:r>
-      <w:r>
+        <w:t>play_</w:t>
+      </w:r>
+      <w:r>
+        <w:rPr>
+          <w:i/>
+          <w:lang w:val="en-US"/>
+        </w:rPr>
+        <w:t>handler</w:t>
+      </w:r>
+      <w:r>
+        <w:rPr>
+          <w:i/>
+        </w:rPr>
         <w:t>.</w:t>
       </w:r>
     </w:p>
@@ -8806,42 +8837,9 @@
         <w:ind w:firstLine="0"/>
       </w:pPr>
       <w:r>
-        <w:t>Листинг 7 -</w:t>
-      </w:r>
-      <w:r>
-        <w:t xml:space="preserve"> Функция</w:t>
-      </w:r>
-      <w:r>
-        <w:t xml:space="preserve"> </w:t>
-      </w:r>
-      <w:r>
-        <w:rPr>
-          <w:i/>
-        </w:rPr>
-        <w:t>play_</w:t>
-      </w:r>
-      <w:r>
-        <w:rPr>
-          <w:i/>
-          <w:lang w:val="en-US"/>
-        </w:rPr>
-        <w:t>sound</w:t>
-      </w:r>
-      <w:r>
-        <w:rPr>
-          <w:i/>
-        </w:rPr>
-        <w:t>.</w:t>
-      </w:r>
-    </w:p>
-    <w:p>
-      <w:pPr>
-        <w:ind w:firstLine="0"/>
-      </w:pPr>
-      <w:r>
         <w:pict>
-          <v:shape id="_x0000_i1035" type="#_x0000_t75" style="width:468pt;height:132pt">
-            <v:imagedata r:id="rId24" o:title="5"/>
+          <v:shape id="_x0000_i1033" type="#_x0000_t75" style="width:384.65pt;height:304.65pt">
+            <v:imagedata r:id="rId24" o:title="4"/>
           </v:shape>
         </w:pict>
       </w:r>
@@ -8856,97 +8854,68 @@
         <w:ind w:firstLine="0"/>
       </w:pPr>
       <w:r>
-        <w:t xml:space="preserve">В системной функции </w:t>
+        <w:lastRenderedPageBreak/>
+        <w:t xml:space="preserve">Для воспроизведения звукового сигнала, в функции дополнительного потока выполняется вызов функции </w:t>
       </w:r>
       <w:r>
         <w:rPr>
           <w:i/>
         </w:rPr>
-        <w:t>usb_mouse_irq</w:t>
-      </w:r>
-      <w:r>
-        <w:t xml:space="preserve">, обрабатывающей сообщения от устройства, выполняется корректировка текущего состояния мыши вызовом функции </w:t>
+        <w:t>play_</w:t>
       </w:r>
       <w:r>
         <w:rPr>
           <w:i/>
-        </w:rPr>
-        <w:t>set_mouse_status</w:t>
-      </w:r>
-      <w:r>
+          <w:lang w:val="en-US"/>
+        </w:rPr>
+        <w:t>sound</w:t>
+      </w:r>
+      <w:r>
+        <w:rPr>
+          <w:i/>
+        </w:rPr>
         <w:t xml:space="preserve">. </w:t>
       </w:r>
       <w:r>
-        <w:t>По нажатию одной из клавиш вызывается обработчик прерывания, в котором содержится информации о номере нажатой клавиши. На основе этого номера и предыдущего состояния формируется новое.</w:t>
-      </w:r>
-    </w:p>
-    <w:p>
-      <w:pPr>
-        <w:spacing w:line="259" w:lineRule="auto"/>
-        <w:ind w:firstLine="0"/>
-      </w:pPr>
-    </w:p>
-    <w:p>
-      <w:pPr>
-        <w:spacing w:line="259" w:lineRule="auto"/>
-        <w:ind w:firstLine="0"/>
-      </w:pPr>
-    </w:p>
-    <w:p>
-      <w:pPr>
-        <w:spacing w:line="259" w:lineRule="auto"/>
-        <w:ind w:firstLine="0"/>
-      </w:pPr>
-    </w:p>
-    <w:p>
-      <w:pPr>
-        <w:spacing w:line="259" w:lineRule="auto"/>
-        <w:ind w:firstLine="0"/>
-      </w:pPr>
-    </w:p>
-    <w:p>
-      <w:pPr>
-        <w:spacing w:line="259" w:lineRule="auto"/>
-        <w:ind w:firstLine="0"/>
-      </w:pPr>
-    </w:p>
-    <w:p>
-      <w:pPr>
-        <w:spacing w:line="259" w:lineRule="auto"/>
-        <w:ind w:firstLine="0"/>
-      </w:pPr>
-    </w:p>
-    <w:p>
-      <w:pPr>
-        <w:spacing w:line="259" w:lineRule="auto"/>
-        <w:ind w:firstLine="0"/>
-      </w:pPr>
-    </w:p>
-    <w:p>
-      <w:pPr>
-        <w:spacing w:line="259" w:lineRule="auto"/>
-        <w:ind w:firstLine="0"/>
-      </w:pPr>
-    </w:p>
-    <w:p>
-      <w:pPr>
-        <w:spacing w:line="259" w:lineRule="auto"/>
-        <w:ind w:firstLine="0"/>
-      </w:pPr>
-    </w:p>
-    <w:p>
-      <w:pPr>
-        <w:spacing w:line="259" w:lineRule="auto"/>
-        <w:ind w:firstLine="0"/>
-      </w:pPr>
-      <w:r>
-        <w:t>Листинг</w:t>
-      </w:r>
-      <w:r>
-        <w:t xml:space="preserve"> 8 – </w:t>
-      </w:r>
-      <w:r>
-        <w:t>функция</w:t>
+        <w:t xml:space="preserve">В зависимости от состояния кнопки </w:t>
+      </w:r>
+      <w:r>
+        <w:t xml:space="preserve">из ядра </w:t>
+      </w:r>
+      <w:r>
+        <w:t xml:space="preserve">будет вызвана системная функция </w:t>
+      </w:r>
+      <w:r>
+        <w:rPr>
+          <w:i/>
+        </w:rPr>
+        <w:t>call_usermodehelper</w:t>
+      </w:r>
+      <w:r>
+        <w:t xml:space="preserve">. Если состояние соответствует нажатию, то системной функции на вход передается полный путь файла звукового сигнала нажатия. Аналогично для состояния </w:t>
+      </w:r>
+      <w:r>
+        <w:t>«</w:t>
+      </w:r>
+      <w:r>
+        <w:t>отпущена</w:t>
+      </w:r>
+      <w:r>
+        <w:t>»</w:t>
+      </w:r>
+      <w:r>
+        <w:t>.</w:t>
+      </w:r>
+    </w:p>
+    <w:p>
+      <w:pPr>
+        <w:ind w:firstLine="0"/>
+      </w:pPr>
+      <w:r>
+        <w:t>Листинг 7 -</w:t>
+      </w:r>
+      <w:r>
+        <w:t xml:space="preserve"> Функция</w:t>
       </w:r>
       <w:r>
         <w:t xml:space="preserve"> </w:t>
@@ -8954,59 +8923,195 @@
       <w:r>
         <w:rPr>
           <w:i/>
-          <w:lang w:val="en-US"/>
-        </w:rPr>
-        <w:t>set</w:t>
+        </w:rPr>
+        <w:t>play_</w:t>
       </w:r>
       <w:r>
         <w:rPr>
           <w:i/>
-        </w:rPr>
-        <w:t>_</w:t>
+          <w:lang w:val="en-US"/>
+        </w:rPr>
+        <w:t>sound</w:t>
       </w:r>
       <w:r>
         <w:rPr>
           <w:i/>
-          <w:lang w:val="en-US"/>
-        </w:rPr>
-        <w:t>mouse</w:t>
-      </w:r>
-      <w:r>
-        <w:rPr>
-          <w:i/>
-        </w:rPr>
-        <w:t>_</w:t>
-      </w:r>
-      <w:r>
-        <w:rPr>
-          <w:i/>
-          <w:lang w:val="en-US"/>
-        </w:rPr>
-        <w:t>status</w:t>
-      </w:r>
-      <w:r>
-        <w:rPr>
-          <w:i/>
         </w:rPr>
         <w:t>.</w:t>
       </w:r>
     </w:p>
     <w:p>
       <w:pPr>
-        <w:spacing w:line="259" w:lineRule="auto"/>
-        <w:ind w:firstLine="0"/>
-      </w:pPr>
-      <w:r>
-        <w:lastRenderedPageBreak/>
+        <w:ind w:firstLine="0"/>
+      </w:pPr>
+      <w:r>
         <w:pict>
-          <v:shape id="_x0000_i1036" type="#_x0000_t75" style="width:303.35pt;height:310.65pt">
-            <v:imagedata r:id="rId25" o:title="9"/>
+          <v:shape id="_x0000_i1034" type="#_x0000_t75" style="width:468pt;height:132pt">
+            <v:imagedata r:id="rId25" o:title="5"/>
           </v:shape>
         </w:pict>
       </w:r>
     </w:p>
     <w:p>
       <w:pPr>
+        <w:ind w:firstLine="0"/>
+      </w:pPr>
+    </w:p>
+    <w:p>
+      <w:pPr>
+        <w:ind w:firstLine="0"/>
+      </w:pPr>
+      <w:r>
+        <w:t xml:space="preserve">В системной функции </w:t>
+      </w:r>
+      <w:r>
+        <w:rPr>
+          <w:i/>
+        </w:rPr>
+        <w:t>usb_mouse_irq</w:t>
+      </w:r>
+      <w:r>
+        <w:t xml:space="preserve">, обрабатывающей сообщения от устройства, выполняется корректировка текущего состояния мыши вызовом функции </w:t>
+      </w:r>
+      <w:r>
+        <w:rPr>
+          <w:i/>
+        </w:rPr>
+        <w:t>set_mouse_status</w:t>
+      </w:r>
+      <w:r>
+        <w:t xml:space="preserve">. </w:t>
+      </w:r>
+      <w:r>
+        <w:t>По нажатию одной из клавиш вызывается обработчик прерывания, в котором содержится информации о номере нажатой клавиши. На основе этого номера и предыдущего состояния формируется новое.</w:t>
+      </w:r>
+    </w:p>
+    <w:p>
+      <w:pPr>
+        <w:spacing w:line="259" w:lineRule="auto"/>
+        <w:ind w:firstLine="0"/>
+      </w:pPr>
+    </w:p>
+    <w:p>
+      <w:pPr>
+        <w:spacing w:line="259" w:lineRule="auto"/>
+        <w:ind w:firstLine="0"/>
+      </w:pPr>
+    </w:p>
+    <w:p>
+      <w:pPr>
+        <w:spacing w:line="259" w:lineRule="auto"/>
+        <w:ind w:firstLine="0"/>
+      </w:pPr>
+    </w:p>
+    <w:p>
+      <w:pPr>
+        <w:spacing w:line="259" w:lineRule="auto"/>
+        <w:ind w:firstLine="0"/>
+      </w:pPr>
+    </w:p>
+    <w:p>
+      <w:pPr>
+        <w:spacing w:line="259" w:lineRule="auto"/>
+        <w:ind w:firstLine="0"/>
+      </w:pPr>
+    </w:p>
+    <w:p>
+      <w:pPr>
+        <w:spacing w:line="259" w:lineRule="auto"/>
+        <w:ind w:firstLine="0"/>
+      </w:pPr>
+    </w:p>
+    <w:p>
+      <w:pPr>
+        <w:spacing w:line="259" w:lineRule="auto"/>
+        <w:ind w:firstLine="0"/>
+      </w:pPr>
+    </w:p>
+    <w:p>
+      <w:pPr>
+        <w:spacing w:line="259" w:lineRule="auto"/>
+        <w:ind w:firstLine="0"/>
+      </w:pPr>
+    </w:p>
+    <w:p>
+      <w:pPr>
+        <w:spacing w:line="259" w:lineRule="auto"/>
+        <w:ind w:firstLine="0"/>
+      </w:pPr>
+    </w:p>
+    <w:p>
+      <w:pPr>
+        <w:spacing w:line="259" w:lineRule="auto"/>
+        <w:ind w:firstLine="0"/>
+      </w:pPr>
+      <w:r>
+        <w:t>Листинг</w:t>
+      </w:r>
+      <w:r>
+        <w:t xml:space="preserve"> 8 – </w:t>
+      </w:r>
+      <w:r>
+        <w:t>функция</w:t>
+      </w:r>
+      <w:r>
+        <w:t xml:space="preserve"> </w:t>
+      </w:r>
+      <w:r>
+        <w:rPr>
+          <w:i/>
+          <w:lang w:val="en-US"/>
+        </w:rPr>
+        <w:t>set</w:t>
+      </w:r>
+      <w:r>
+        <w:rPr>
+          <w:i/>
+        </w:rPr>
+        <w:t>_</w:t>
+      </w:r>
+      <w:r>
+        <w:rPr>
+          <w:i/>
+          <w:lang w:val="en-US"/>
+        </w:rPr>
+        <w:t>mouse</w:t>
+      </w:r>
+      <w:r>
+        <w:rPr>
+          <w:i/>
+        </w:rPr>
+        <w:t>_</w:t>
+      </w:r>
+      <w:r>
+        <w:rPr>
+          <w:i/>
+          <w:lang w:val="en-US"/>
+        </w:rPr>
+        <w:t>status</w:t>
+      </w:r>
+      <w:r>
+        <w:rPr>
+          <w:i/>
+        </w:rPr>
+        <w:t>.</w:t>
+      </w:r>
+    </w:p>
+    <w:p>
+      <w:pPr>
+        <w:spacing w:line="259" w:lineRule="auto"/>
+        <w:ind w:firstLine="0"/>
+      </w:pPr>
+      <w:r>
+        <w:pict>
+          <v:shape id="_x0000_i1035" type="#_x0000_t75" style="width:303.35pt;height:310.65pt">
+            <v:imagedata r:id="rId26" o:title="9"/>
+          </v:shape>
+        </w:pict>
+      </w:r>
+    </w:p>
+    <w:p>
+      <w:pPr>
         <w:spacing w:line="259" w:lineRule="auto"/>
         <w:ind w:firstLine="0"/>
         <w:jc w:val="left"/>
@@ -9057,7 +9162,7 @@
           <w:lang w:eastAsia="ru-RU"/>
         </w:rPr>
         <w:drawing>
-          <wp:inline distT="0" distB="0" distL="0" distR="0" wp14:anchorId="2F391AF3" wp14:editId="3CCBA389">
+          <wp:inline distT="0" distB="0" distL="0" distR="0" wp14:anchorId="6B82D9A5" wp14:editId="15E48ED9">
             <wp:extent cx="4747260" cy="1096928"/>
             <wp:effectExtent l="0" t="0" r="0" b="8255"/>
             <wp:docPr id="2" name="Рисунок 2" descr="C:\Users\plato\AppData\Local\Microsoft\Windows\INetCache\Content.Word\10.png"/>
@@ -9074,7 +9179,7 @@
                     </pic:cNvPicPr>
                   </pic:nvPicPr>
                   <pic:blipFill>
-                    <a:blip r:embed="rId26">
+                    <a:blip r:embed="rId27">
                       <a:extLst>
                         <a:ext uri="{28A0092B-C50C-407E-A947-70E740481C1C}">
                           <a14:useLocalDpi xmlns:a14="http://schemas.microsoft.com/office/drawing/2010/main" val="0"/>
@@ -9191,6 +9296,7 @@
         <w:ind w:firstLine="0"/>
       </w:pPr>
       <w:r>
+        <w:lastRenderedPageBreak/>
         <w:t xml:space="preserve">Листинг </w:t>
       </w:r>
       <w:r>
@@ -9205,10 +9311,9 @@
         <w:ind w:firstLine="0"/>
       </w:pPr>
       <w:r>
-        <w:lastRenderedPageBreak/>
         <w:pict>
-          <v:shape id="_x0000_i1037" type="#_x0000_t75" style="width:467.35pt;height:127.35pt">
-            <v:imagedata r:id="rId27" o:title="6"/>
+          <v:shape id="_x0000_i1036" type="#_x0000_t75" style="width:467.35pt;height:127.35pt">
+            <v:imagedata r:id="rId28" o:title="6"/>
           </v:shape>
         </w:pict>
       </w:r>
@@ -9226,7 +9331,7 @@
           <w:numId w:val="43"/>
         </w:numPr>
       </w:pPr>
-      <w:bookmarkStart w:id="30" w:name="_Toc90861839"/>
+      <w:bookmarkStart w:id="30" w:name="_Toc90863899"/>
       <w:r>
         <w:rPr>
           <w:lang w:val="en-US"/>
@@ -9305,8 +9410,8 @@
           <w:lang w:val="en-US"/>
         </w:rPr>
         <w:pict>
-          <v:shape id="_x0000_i1038" type="#_x0000_t75" style="width:467.35pt;height:169.35pt">
-            <v:imagedata r:id="rId28" o:title="Снимок экрана (121)"/>
+          <v:shape id="_x0000_i1037" type="#_x0000_t75" style="width:467.35pt;height:169.35pt">
+            <v:imagedata r:id="rId29" o:title="Снимок экрана (121)"/>
           </v:shape>
         </w:pict>
       </w:r>
@@ -9327,7 +9432,7 @@
           <w:numId w:val="43"/>
         </w:numPr>
       </w:pPr>
-      <w:bookmarkStart w:id="31" w:name="_Toc90861840"/>
+      <w:bookmarkStart w:id="31" w:name="_Toc90863900"/>
       <w:r>
         <w:t>Привязка драйвера</w:t>
       </w:r>
@@ -9371,17 +9476,17 @@
         <w:t xml:space="preserve">рого – автоматически регистрировать все стандартные драйверы в системе. </w:t>
       </w:r>
       <w:r>
-        <w:t>Данный модуль связывает стандартный драйвер мыши с устройством, не позволяя установить собственный драйвер.</w:t>
+        <w:t xml:space="preserve">Данный модуль связывает стандартный драйвер мыши с </w:t>
+      </w:r>
+      <w:r>
+        <w:lastRenderedPageBreak/>
+        <w:t>устройством, не позволяя установить собственный драйвер.</w:t>
       </w:r>
       <w:r>
         <w:t xml:space="preserve"> </w:t>
       </w:r>
       <w:r>
-        <w:t xml:space="preserve">С помощью </w:t>
-      </w:r>
-      <w:r>
-        <w:lastRenderedPageBreak/>
-        <w:t xml:space="preserve">команды </w:t>
+        <w:t xml:space="preserve">С помощью команды </w:t>
       </w:r>
       <w:r>
         <w:rPr>
@@ -9681,7 +9786,7 @@
         <w:t>Н</w:t>
       </w:r>
       <w:r>
-        <w:t>а рисунке 6</w:t>
+        <w:t>а рисунке 5</w:t>
       </w:r>
       <w:r>
         <w:t xml:space="preserve"> представлен список подключенных </w:t>
@@ -9742,7 +9847,7 @@
           <w:lang w:eastAsia="ru-RU"/>
         </w:rPr>
         <w:drawing>
-          <wp:inline distT="0" distB="0" distL="0" distR="0" wp14:anchorId="6B4D8EA4" wp14:editId="19661B8C">
+          <wp:inline distT="0" distB="0" distL="0" distR="0" wp14:anchorId="7C48D0B4" wp14:editId="107B7A3C">
             <wp:extent cx="5935345" cy="2319655"/>
             <wp:effectExtent l="0" t="0" r="8255" b="4445"/>
             <wp:docPr id="5" name="Рисунок 5" descr="C:\Users\plato\AppData\Local\Microsoft\Windows\INetCache\Content.Word\0.png"/>
@@ -9759,7 +9864,7 @@
                     </pic:cNvPicPr>
                   </pic:nvPicPr>
                   <pic:blipFill>
-                    <a:blip r:embed="rId29">
+                    <a:blip r:embed="rId30">
                       <a:extLst>
                         <a:ext uri="{28A0092B-C50C-407E-A947-70E740481C1C}">
                           <a14:useLocalDpi xmlns:a14="http://schemas.microsoft.com/office/drawing/2010/main" val="0"/>
@@ -9800,7 +9905,10 @@
         <w:t>Р</w:t>
       </w:r>
       <w:r>
-        <w:t>исунок 6</w:t>
+        <w:t xml:space="preserve">исунок </w:t>
+      </w:r>
+      <w:r>
+        <w:t>5</w:t>
       </w:r>
       <w:r>
         <w:t>.</w:t>
@@ -9820,6 +9928,11 @@
       <w:r>
         <w:t>устройств.</w:t>
       </w:r>
+    </w:p>
+    <w:p>
+      <w:pPr>
+        <w:ind w:firstLine="0"/>
+      </w:pPr>
     </w:p>
     <w:p>
       <w:pPr>
@@ -9834,8 +9947,9 @@
           <w:numId w:val="43"/>
         </w:numPr>
       </w:pPr>
-      <w:bookmarkStart w:id="32" w:name="_Toc90861841"/>
-      <w:r>
+      <w:bookmarkStart w:id="32" w:name="_Toc90863901"/>
+      <w:r>
+        <w:lastRenderedPageBreak/>
         <w:t>Результат выполнения</w:t>
       </w:r>
       <w:bookmarkEnd w:id="32"/>
@@ -9845,7 +9959,7 @@
         <w:t xml:space="preserve">На рисунке </w:t>
       </w:r>
       <w:r>
-        <w:t>7</w:t>
+        <w:t>6</w:t>
       </w:r>
       <w:r>
         <w:t xml:space="preserve"> приведены </w:t>
@@ -9864,10 +9978,9 @@
         <w:jc w:val="left"/>
       </w:pPr>
       <w:r>
-        <w:lastRenderedPageBreak/>
         <w:pict>
-          <v:shape id="_x0000_i1039" type="#_x0000_t75" style="width:467.35pt;height:116pt">
-            <v:imagedata r:id="rId30" o:title="1"/>
+          <v:shape id="_x0000_i1038" type="#_x0000_t75" style="width:467.35pt;height:116pt">
+            <v:imagedata r:id="rId31" o:title="1"/>
           </v:shape>
         </w:pict>
       </w:r>
@@ -9885,7 +9998,10 @@
         </w:rPr>
       </w:pPr>
       <w:r>
-        <w:t>Рисунок 7. Загрузка и выгрузка модуля.</w:t>
+        <w:t>Рисунок 6</w:t>
+      </w:r>
+      <w:r>
+        <w:t>. Загрузка и выгрузка модуля.</w:t>
       </w:r>
     </w:p>
     <w:p/>
@@ -9894,7 +10010,7 @@
         <w:t xml:space="preserve">На рисунке </w:t>
       </w:r>
       <w:r>
-        <w:t>8</w:t>
+        <w:t>7</w:t>
       </w:r>
       <w:r>
         <w:t xml:space="preserve"> приведены сообщения ядра, полученные в результате выполнения ПО.</w:t>
@@ -9920,8 +10036,8 @@
           <w:szCs w:val="32"/>
         </w:rPr>
         <w:pict>
-          <v:shape id="_x0000_i1040" type="#_x0000_t75" style="width:467.35pt;height:120pt">
-            <v:imagedata r:id="rId31" o:title="2"/>
+          <v:shape id="_x0000_i1039" type="#_x0000_t75" style="width:467.35pt;height:120pt">
+            <v:imagedata r:id="rId32" o:title="2"/>
           </v:shape>
         </w:pict>
       </w:r>
@@ -9932,7 +10048,10 @@
         <w:jc w:val="center"/>
       </w:pPr>
       <w:r>
-        <w:t>Рисунок 8. Сообщения ядра в результате выполнения ПО.</w:t>
+        <w:t>Рисунок 7</w:t>
+      </w:r>
+      <w:r>
+        <w:t>. Сообщения ядра в результате выполнения ПО.</w:t>
       </w:r>
     </w:p>
     <w:p>
@@ -9982,7 +10101,7 @@
         <w:pStyle w:val="1"/>
         <w:ind w:firstLine="0"/>
       </w:pPr>
-      <w:bookmarkStart w:id="33" w:name="_Toc90861842"/>
+      <w:bookmarkStart w:id="33" w:name="_Toc90863902"/>
       <w:r>
         <w:lastRenderedPageBreak/>
         <w:t>Заключение</w:t>
@@ -9997,7 +10116,19 @@
         <w:t>ыл</w:t>
       </w:r>
       <w:r>
-        <w:t xml:space="preserve">и достигнуты поставленные цели и задачи: был выполнен анализ системного драйвера мыши, разработан и реализован загружаемый модуль ядра, выполняющий установку звуковых сигналов на клавиши </w:t>
+        <w:t xml:space="preserve">и достигнуты поставленные цели и задачи: был выполнен анализ системного драйвера мыши, разработан и реализован загружаемый модуль ядра, выполняющий </w:t>
+      </w:r>
+      <w:r>
+        <w:t>сопровождение нажатия</w:t>
+      </w:r>
+      <w:r>
+        <w:t xml:space="preserve"> </w:t>
+      </w:r>
+      <w:r>
+        <w:t>клавиш</w:t>
+      </w:r>
+      <w:r>
+        <w:t xml:space="preserve"> </w:t>
       </w:r>
       <w:r>
         <w:rPr>
@@ -10006,12 +10137,33 @@
         <w:t>USB</w:t>
       </w:r>
       <w:r>
-        <w:t>-мыши.</w:t>
-      </w:r>
-    </w:p>
-    <w:p>
-      <w:r>
-        <w:t xml:space="preserve">Также в ходе работы был проведен анализ и определена целесообразность использования дополнительного потока ядра. Были разработаны пользовательские структуры, описывающие состояние клавиш мыши. </w:t>
+        <w:t>-мыши</w:t>
+      </w:r>
+      <w:r>
+        <w:t xml:space="preserve"> звуковыми сигналами</w:t>
+      </w:r>
+      <w:r>
+        <w:t>.</w:t>
+      </w:r>
+    </w:p>
+    <w:p>
+      <w:r>
+        <w:t xml:space="preserve">В ходе работы был исследован системный драйвер мыши и способы реализации собственного. </w:t>
+      </w:r>
+      <w:r>
+        <w:t>Были разработаны пользовательские структуры, опис</w:t>
+      </w:r>
+      <w:r>
+        <w:t xml:space="preserve">ывающие состояние клавиш мыши. </w:t>
+      </w:r>
+      <w:r>
+        <w:t>Также был</w:t>
+      </w:r>
+      <w:r>
+        <w:t>а</w:t>
+      </w:r>
+      <w:r>
+        <w:t xml:space="preserve"> определена целесообразность использования дополнительного потока ядра. </w:t>
       </w:r>
     </w:p>
     <w:p>
@@ -10019,8 +10171,16 @@
         <w:t>Было разработано программное обеспечение, представляющее из себя загружаемый модуль, включающий функции воспроизведения звуковых сигналов и анализа текущего состояния мыши.</w:t>
       </w:r>
       <w:r>
-        <w:t xml:space="preserve"> Реализованное ПО показало способность выполнять поставленные задачи.</w:t>
-      </w:r>
+        <w:t xml:space="preserve"> </w:t>
+      </w:r>
+      <w:r>
+        <w:t xml:space="preserve">Тестирование реализованного ПО показало </w:t>
+      </w:r>
+      <w:r>
+        <w:t>способность выполнять поставленные задачи.</w:t>
+      </w:r>
+      <w:bookmarkStart w:id="34" w:name="_GoBack"/>
+      <w:bookmarkEnd w:id="34"/>
     </w:p>
     <w:p/>
     <w:p/>
@@ -10032,12 +10192,12 @@
       <w:r>
         <w:br w:type="page"/>
       </w:r>
-      <w:bookmarkStart w:id="34" w:name="_Toc90861843"/>
+      <w:bookmarkStart w:id="35" w:name="_Toc90863903"/>
       <w:r>
         <w:lastRenderedPageBreak/>
         <w:t>Литература</w:t>
       </w:r>
-      <w:bookmarkEnd w:id="34"/>
+      <w:bookmarkEnd w:id="35"/>
     </w:p>
     <w:p>
       <w:pPr>
@@ -10831,7 +10991,7 @@
         <w:ind w:firstLine="0"/>
         <w:jc w:val="center"/>
       </w:pPr>
-      <w:bookmarkStart w:id="35" w:name="_Toc90861844"/>
+      <w:bookmarkStart w:id="36" w:name="_Toc90863904"/>
       <w:r>
         <w:lastRenderedPageBreak/>
         <w:t>Приложение</w:t>
@@ -10839,7 +10999,7 @@
       <w:r>
         <w:t xml:space="preserve"> А</w:t>
       </w:r>
-      <w:bookmarkEnd w:id="35"/>
+      <w:bookmarkEnd w:id="36"/>
     </w:p>
     <w:p>
       <w:pPr>
@@ -25756,8 +25916,62 @@
         <w:t>/bind</w:t>
       </w:r>
     </w:p>
+    <w:p>
+      <w:pPr>
+        <w:spacing w:line="259" w:lineRule="auto"/>
+        <w:ind w:firstLine="0"/>
+        <w:jc w:val="left"/>
+        <w:rPr>
+          <w:sz w:val="22"/>
+          <w:lang w:val="en-US"/>
+        </w:rPr>
+      </w:pPr>
+      <w:r>
+        <w:rPr>
+          <w:sz w:val="22"/>
+          <w:lang w:val="en-US"/>
+        </w:rPr>
+        <w:br w:type="page"/>
+      </w:r>
+    </w:p>
+    <w:p>
+      <w:pPr>
+        <w:spacing w:after="0" w:line="240" w:lineRule="auto"/>
+        <w:ind w:firstLine="0"/>
+        <w:rPr>
+          <w:sz w:val="22"/>
+          <w:lang w:val="en-US"/>
+        </w:rPr>
+      </w:pPr>
+      <w:r>
+        <w:rPr>
+          <w:sz w:val="22"/>
+          <w:lang w:val="en-US"/>
+        </w:rPr>
+        <w:lastRenderedPageBreak/>
+        <w:t xml:space="preserve">                                  </w:t>
+      </w:r>
+      <w:r>
+        <w:rPr>
+          <w:noProof/>
+        </w:rPr>
+      </w:r>
+      <w:r>
+        <w:rPr>
+          <w:sz w:val="22"/>
+          <w:lang w:val="en-US"/>
+        </w:rPr>
+        <w:pict>
+          <v:shape id="_x0000_s1041" type="#_x0000_t75" style="width:270.5pt;height:760.4pt;mso-left-percent:-10001;mso-top-percent:-10001;mso-position-horizontal:absolute;mso-position-horizontal-relative:char;mso-position-vertical:absolute;mso-position-vertical-relative:line;mso-left-percent:-10001;mso-top-percent:-10001">
+            <v:imagedata r:id="rId33" o:title="12"/>
+            <w10:wrap type="none"/>
+            <w10:anchorlock/>
+          </v:shape>
+        </w:pict>
+      </w:r>
+    </w:p>
     <w:sectPr>
-      <w:footerReference w:type="default" r:id="rId32"/>
+      <w:footerReference w:type="default" r:id="rId34"/>
       <w:pgSz w:w="11906" w:h="16838"/>
       <w:pgMar w:top="1134" w:right="850" w:bottom="1134" w:left="1701" w:header="708" w:footer="708" w:gutter="0"/>
       <w:cols w:space="708"/>
@@ -25822,7 +26036,7 @@
           <w:rPr>
             <w:noProof/>
           </w:rPr>
-          <w:t>4</w:t>
+          <w:t>37</w:t>
         </w:r>
         <w:r>
           <w:fldChar w:fldCharType="end"/>
@@ -31850,7 +32064,7 @@
 </file>
 
 <file path=customXml/itemProps1.xml><?xml version="1.0" encoding="utf-8"?>
-<ds:datastoreItem xmlns:ds="http://schemas.openxmlformats.org/officeDocument/2006/customXml" ds:itemID="{3D20522C-E498-4BAC-962B-5B291656E7F7}">
+<ds:datastoreItem xmlns:ds="http://schemas.openxmlformats.org/officeDocument/2006/customXml" ds:itemID="{7B834CD5-10F9-41CD-872E-CE5AA8C79247}">
   <ds:schemaRefs>
     <ds:schemaRef ds:uri="http://schemas.openxmlformats.org/officeDocument/2006/bibliography"/>
   </ds:schemaRefs>

</xml_diff>